<commit_message>
uses new query in model to build report in controller
</commit_message>
<xml_diff>
--- a/backend/reports/docx/Tab_50_rpt_PF_NetRecoverySummaryByQuarter.docx
+++ b/backend/reports/docx/Tab_50_rpt_PF_NetRecoverySummaryByQuarter.docx
@@ -1,6 +1,6 @@
 
 <file path=word/document.xml><?xml version="1.0" encoding="utf-8"?>
-<w:document xmlns:wpc="http://schemas.microsoft.com/office/word/2010/wordprocessingCanvas" xmlns:cx="http://schemas.microsoft.com/office/drawing/2014/chartex" xmlns:cx1="http://schemas.microsoft.com/office/drawing/2015/9/8/chartex" xmlns:cx2="http://schemas.microsoft.com/office/drawing/2015/10/21/chartex" xmlns:cx3="http://schemas.microsoft.com/office/drawing/2016/5/9/chartex" xmlns:cx4="http://schemas.microsoft.com/office/drawing/2016/5/10/chartex" xmlns:cx5="http://schemas.microsoft.com/office/drawing/2016/5/11/chartex" xmlns:cx6="http://schemas.microsoft.com/office/drawing/2016/5/12/chartex" xmlns:cx7="http://schemas.microsoft.com/office/drawing/2016/5/13/chartex" xmlns:cx8="http://schemas.microsoft.com/office/drawing/2016/5/14/chartex" xmlns:mc="http://schemas.openxmlformats.org/markup-compatibility/2006" xmlns:aink="http://schemas.microsoft.com/office/drawing/2016/ink" xmlns:am3d="http://schemas.microsoft.com/office/drawing/2017/model3d" xmlns:o="urn:schemas-microsoft-com:office:office" xmlns:oel="http://schemas.microsoft.com/office/2019/extlst" xmlns:r="http://schemas.openxmlformats.org/officeDocument/2006/relationships" xmlns:m="http://schemas.openxmlformats.org/officeDocument/2006/math" xmlns:v="urn:schemas-microsoft-com:vml" xmlns:wp14="http://schemas.microsoft.com/office/word/2010/wordprocessingDrawing" xmlns:wp="http://schemas.openxmlformats.org/drawingml/2006/wordprocessingDrawing" xmlns:w10="urn:schemas-microsoft-com:office:word" xmlns:w="http://schemas.openxmlformats.org/wordprocessingml/2006/main" xmlns:w14="http://schemas.microsoft.com/office/word/2010/wordml" xmlns:w15="http://schemas.microsoft.com/office/word/2012/wordml" xmlns:w16cex="http://schemas.microsoft.com/office/word/2018/wordml/cex" xmlns:w16cid="http://schemas.microsoft.com/office/word/2016/wordml/cid" xmlns:w16="http://schemas.microsoft.com/office/word/2018/wordml" xmlns:w16du="http://schemas.microsoft.com/office/word/2023/wordml/word16du" xmlns:w16sdtdh="http://schemas.microsoft.com/office/word/2020/wordml/sdtdatahash" xmlns:w16se="http://schemas.microsoft.com/office/word/2015/wordml/symex" xmlns:wpg="http://schemas.microsoft.com/office/word/2010/wordprocessingGroup" xmlns:wpi="http://schemas.microsoft.com/office/word/2010/wordprocessingInk" xmlns:wne="http://schemas.microsoft.com/office/word/2006/wordml" xmlns:wps="http://schemas.microsoft.com/office/word/2010/wordprocessingShape" mc:Ignorable="w14 w15 w16se w16cid w16 w16cex w16sdtdh wp14">
+<w:document xmlns:wpc="http://schemas.microsoft.com/office/word/2010/wordprocessingCanvas" xmlns:cx="http://schemas.microsoft.com/office/drawing/2014/chartex" xmlns:cx1="http://schemas.microsoft.com/office/drawing/2015/9/8/chartex" xmlns:cx2="http://schemas.microsoft.com/office/drawing/2015/10/21/chartex" xmlns:cx3="http://schemas.microsoft.com/office/drawing/2016/5/9/chartex" xmlns:cx4="http://schemas.microsoft.com/office/drawing/2016/5/10/chartex" xmlns:cx5="http://schemas.microsoft.com/office/drawing/2016/5/11/chartex" xmlns:cx6="http://schemas.microsoft.com/office/drawing/2016/5/12/chartex" xmlns:cx7="http://schemas.microsoft.com/office/drawing/2016/5/13/chartex" xmlns:cx8="http://schemas.microsoft.com/office/drawing/2016/5/14/chartex" xmlns:mc="http://schemas.openxmlformats.org/markup-compatibility/2006" xmlns:aink="http://schemas.microsoft.com/office/drawing/2016/ink" xmlns:am3d="http://schemas.microsoft.com/office/drawing/2017/model3d" xmlns:o="urn:schemas-microsoft-com:office:office" xmlns:oel="http://schemas.microsoft.com/office/2019/extlst" xmlns:r="http://schemas.openxmlformats.org/officeDocument/2006/relationships" xmlns:m="http://schemas.openxmlformats.org/officeDocument/2006/math" xmlns:v="urn:schemas-microsoft-com:vml" xmlns:wp14="http://schemas.microsoft.com/office/word/2010/wordprocessingDrawing" xmlns:wp="http://schemas.openxmlformats.org/drawingml/2006/wordprocessingDrawing" xmlns:w10="urn:schemas-microsoft-com:office:word" xmlns:w="http://schemas.openxmlformats.org/wordprocessingml/2006/main" xmlns:w14="http://schemas.microsoft.com/office/word/2010/wordml" xmlns:w15="http://schemas.microsoft.com/office/word/2012/wordml" xmlns:w16cex="http://schemas.microsoft.com/office/word/2018/wordml/cex" xmlns:w16cid="http://schemas.microsoft.com/office/word/2016/wordml/cid" xmlns:w16="http://schemas.microsoft.com/office/word/2018/wordml" xmlns:w16sdtdh="http://schemas.microsoft.com/office/word/2020/wordml/sdtdatahash" xmlns:w16se="http://schemas.microsoft.com/office/word/2015/wordml/symex" xmlns:wpg="http://schemas.microsoft.com/office/word/2010/wordprocessingGroup" xmlns:wpi="http://schemas.microsoft.com/office/word/2010/wordprocessingInk" xmlns:wne="http://schemas.microsoft.com/office/word/2006/wordml" xmlns:wps="http://schemas.microsoft.com/office/word/2010/wordprocessingShape" mc:Ignorable="w14 w15 w16se w16cid w16 w16cex w16sdtdh wp14">
   <w:body>
     <w:tbl>
       <w:tblPr>
@@ -48,12 +48,13 @@
               <w:ind w:left="-110" w:right="-101"/>
               <w:jc w:val="left"/>
               <w:rPr>
-                <w:rFonts w:ascii="Times New Roman"/>
+                <w:rFonts w:ascii="BC Sans" w:hAnsi="BC Sans"/>
                 <w:sz w:val="18"/>
               </w:rPr>
             </w:pPr>
             <w:r>
               <w:rPr>
+                <w:rFonts w:ascii="BC Sans" w:hAnsi="BC Sans"/>
                 <w:noProof/>
               </w:rPr>
               <w:drawing>
@@ -116,15 +117,15 @@
               <w:ind w:right="-68"/>
               <w:jc w:val="left"/>
               <w:rPr>
-                <w:b/>
-                <w:color w:val="7E7E7E"/>
+                <w:rFonts w:ascii="BC Sans" w:hAnsi="BC Sans"/>
+                <w:b/>
                 <w:sz w:val="40"/>
               </w:rPr>
             </w:pPr>
             <w:r>
               <w:rPr>
-                <w:b/>
-                <w:color w:val="7E7E7E"/>
+                <w:rFonts w:ascii="BC Sans" w:hAnsi="BC Sans"/>
+                <w:b/>
                 <w:sz w:val="40"/>
               </w:rPr>
               <w:t>Net Recovery Summary By Quarter for Fiscal Year {</w:t>
@@ -132,8 +133,8 @@
             <w:proofErr w:type="spellStart"/>
             <w:r>
               <w:rPr>
-                <w:b/>
-                <w:color w:val="7E7E7E"/>
+                <w:rFonts w:ascii="BC Sans" w:hAnsi="BC Sans"/>
+                <w:b/>
                 <w:sz w:val="40"/>
               </w:rPr>
               <w:t>d.report_totals</w:t>
@@ -141,8 +142,8 @@
             <w:proofErr w:type="spellEnd"/>
             <w:r>
               <w:rPr>
-                <w:b/>
-                <w:color w:val="7E7E7E"/>
+                <w:rFonts w:ascii="BC Sans" w:hAnsi="BC Sans"/>
+                <w:b/>
                 <w:sz w:val="40"/>
               </w:rPr>
               <w:t>[0].</w:t>
@@ -150,8 +151,8 @@
             <w:proofErr w:type="spellStart"/>
             <w:r>
               <w:rPr>
-                <w:b/>
-                <w:color w:val="7E7E7E"/>
+                <w:rFonts w:ascii="BC Sans" w:hAnsi="BC Sans"/>
+                <w:b/>
                 <w:sz w:val="40"/>
               </w:rPr>
               <w:t>fiscal_year</w:t>
@@ -159,8 +160,8 @@
             <w:proofErr w:type="spellEnd"/>
             <w:r>
               <w:rPr>
-                <w:b/>
-                <w:color w:val="7E7E7E"/>
+                <w:rFonts w:ascii="BC Sans" w:hAnsi="BC Sans"/>
+                <w:b/>
                 <w:sz w:val="40"/>
               </w:rPr>
               <w:t>}</w:t>
@@ -186,7 +187,7 @@
               <w:ind w:left="-99" w:right="-108" w:hanging="11"/>
               <w:jc w:val="center"/>
               <w:rPr>
-                <w:rFonts w:asciiTheme="minorHAnsi" w:hAnsiTheme="minorHAnsi" w:cstheme="minorHAnsi"/>
+                <w:rFonts w:ascii="BC Sans" w:hAnsi="BC Sans" w:cstheme="minorHAnsi"/>
                 <w:sz w:val="18"/>
                 <w:szCs w:val="18"/>
               </w:rPr>
@@ -207,7 +208,7 @@
               <w:ind w:left="-109" w:right="0" w:hanging="1"/>
               <w:jc w:val="center"/>
               <w:rPr>
-                <w:rFonts w:asciiTheme="minorHAnsi" w:hAnsiTheme="minorHAnsi" w:cstheme="minorHAnsi"/>
+                <w:rFonts w:ascii="BC Sans" w:hAnsi="BC Sans" w:cstheme="minorHAnsi"/>
                 <w:b/>
                 <w:sz w:val="18"/>
                 <w:szCs w:val="18"/>
@@ -215,9 +216,8 @@
             </w:pPr>
             <w:r>
               <w:rPr>
-                <w:rFonts w:asciiTheme="minorHAnsi" w:hAnsiTheme="minorHAnsi" w:cstheme="minorHAnsi"/>
-                <w:b/>
-                <w:color w:val="404040"/>
+                <w:rFonts w:ascii="BC Sans" w:hAnsi="BC Sans" w:cstheme="minorHAnsi"/>
+                <w:b/>
                 <w:sz w:val="18"/>
                 <w:szCs w:val="18"/>
               </w:rPr>
@@ -239,7 +239,7 @@
               <w:ind w:left="-109" w:right="-102" w:hanging="1"/>
               <w:jc w:val="center"/>
               <w:rPr>
-                <w:rFonts w:asciiTheme="minorHAnsi" w:hAnsiTheme="minorHAnsi" w:cstheme="minorHAnsi"/>
+                <w:rFonts w:ascii="BC Sans" w:hAnsi="BC Sans" w:cstheme="minorHAnsi"/>
                 <w:b/>
                 <w:sz w:val="18"/>
                 <w:szCs w:val="18"/>
@@ -247,9 +247,8 @@
             </w:pPr>
             <w:r>
               <w:rPr>
-                <w:rFonts w:asciiTheme="minorHAnsi" w:hAnsiTheme="minorHAnsi" w:cstheme="minorHAnsi"/>
-                <w:b/>
-                <w:color w:val="404040"/>
+                <w:rFonts w:ascii="BC Sans" w:hAnsi="BC Sans" w:cstheme="minorHAnsi"/>
+                <w:b/>
                 <w:sz w:val="18"/>
                 <w:szCs w:val="18"/>
               </w:rPr>
@@ -272,18 +271,16 @@
               <w:ind w:left="-109" w:right="-102" w:hanging="1"/>
               <w:jc w:val="center"/>
               <w:rPr>
-                <w:rFonts w:asciiTheme="minorHAnsi" w:hAnsiTheme="minorHAnsi" w:cstheme="minorHAnsi"/>
-                <w:b/>
-                <w:color w:val="404040"/>
+                <w:rFonts w:ascii="BC Sans" w:hAnsi="BC Sans" w:cstheme="minorHAnsi"/>
+                <w:b/>
                 <w:sz w:val="18"/>
                 <w:szCs w:val="18"/>
               </w:rPr>
             </w:pPr>
             <w:r>
               <w:rPr>
-                <w:rFonts w:asciiTheme="minorHAnsi" w:hAnsiTheme="minorHAnsi" w:cstheme="minorHAnsi"/>
-                <w:b/>
-                <w:color w:val="404040"/>
+                <w:rFonts w:ascii="BC Sans" w:hAnsi="BC Sans" w:cstheme="minorHAnsi"/>
+                <w:b/>
                 <w:sz w:val="18"/>
                 <w:szCs w:val="18"/>
               </w:rPr>
@@ -297,7 +294,7 @@
               <w:ind w:left="-109" w:right="-102" w:hanging="1"/>
               <w:jc w:val="center"/>
               <w:rPr>
-                <w:rFonts w:asciiTheme="minorHAnsi" w:hAnsiTheme="minorHAnsi" w:cstheme="minorHAnsi"/>
+                <w:rFonts w:ascii="BC Sans" w:hAnsi="BC Sans" w:cstheme="minorHAnsi"/>
                 <w:b/>
                 <w:sz w:val="18"/>
                 <w:szCs w:val="18"/>
@@ -305,9 +302,8 @@
             </w:pPr>
             <w:r>
               <w:rPr>
-                <w:rFonts w:asciiTheme="minorHAnsi" w:hAnsiTheme="minorHAnsi" w:cstheme="minorHAnsi"/>
-                <w:b/>
-                <w:color w:val="404040"/>
+                <w:rFonts w:ascii="BC Sans" w:hAnsi="BC Sans" w:cstheme="minorHAnsi"/>
+                <w:b/>
                 <w:sz w:val="18"/>
                 <w:szCs w:val="18"/>
               </w:rPr>
@@ -329,7 +325,7 @@
               <w:ind w:left="-20" w:right="-102" w:firstLine="52"/>
               <w:jc w:val="center"/>
               <w:rPr>
-                <w:rFonts w:asciiTheme="minorHAnsi" w:hAnsiTheme="minorHAnsi" w:cstheme="minorHAnsi"/>
+                <w:rFonts w:ascii="BC Sans" w:hAnsi="BC Sans" w:cstheme="minorHAnsi"/>
                 <w:b/>
                 <w:sz w:val="18"/>
                 <w:szCs w:val="18"/>
@@ -337,9 +333,8 @@
             </w:pPr>
             <w:r>
               <w:rPr>
-                <w:rFonts w:asciiTheme="minorHAnsi" w:hAnsiTheme="minorHAnsi" w:cstheme="minorHAnsi"/>
-                <w:b/>
-                <w:color w:val="404040"/>
+                <w:rFonts w:ascii="BC Sans" w:hAnsi="BC Sans" w:cstheme="minorHAnsi"/>
+                <w:b/>
                 <w:sz w:val="18"/>
                 <w:szCs w:val="18"/>
               </w:rPr>
@@ -362,7 +357,7 @@
               <w:ind w:left="-20" w:right="-102" w:firstLine="52"/>
               <w:jc w:val="center"/>
               <w:rPr>
-                <w:rFonts w:asciiTheme="minorHAnsi" w:hAnsiTheme="minorHAnsi" w:cstheme="minorHAnsi"/>
+                <w:rFonts w:ascii="BC Sans" w:hAnsi="BC Sans" w:cstheme="minorHAnsi"/>
                 <w:b/>
                 <w:sz w:val="18"/>
                 <w:szCs w:val="18"/>
@@ -370,9 +365,8 @@
             </w:pPr>
             <w:r>
               <w:rPr>
-                <w:rFonts w:asciiTheme="minorHAnsi" w:hAnsiTheme="minorHAnsi" w:cstheme="minorHAnsi"/>
-                <w:b/>
-                <w:color w:val="404040"/>
+                <w:rFonts w:ascii="BC Sans" w:hAnsi="BC Sans" w:cstheme="minorHAnsi"/>
+                <w:b/>
                 <w:sz w:val="18"/>
                 <w:szCs w:val="18"/>
               </w:rPr>
@@ -394,7 +388,7 @@
               <w:ind w:left="-20" w:right="-102" w:firstLine="52"/>
               <w:jc w:val="center"/>
               <w:rPr>
-                <w:rFonts w:asciiTheme="minorHAnsi" w:hAnsiTheme="minorHAnsi" w:cstheme="minorHAnsi"/>
+                <w:rFonts w:ascii="BC Sans" w:hAnsi="BC Sans" w:cstheme="minorHAnsi"/>
                 <w:b/>
                 <w:sz w:val="18"/>
                 <w:szCs w:val="18"/>
@@ -402,9 +396,8 @@
             </w:pPr>
             <w:r>
               <w:rPr>
-                <w:rFonts w:asciiTheme="minorHAnsi" w:hAnsiTheme="minorHAnsi" w:cstheme="minorHAnsi"/>
-                <w:b/>
-                <w:color w:val="404040"/>
+                <w:rFonts w:ascii="BC Sans" w:hAnsi="BC Sans" w:cstheme="minorHAnsi"/>
+                <w:b/>
                 <w:sz w:val="18"/>
                 <w:szCs w:val="18"/>
               </w:rPr>
@@ -427,7 +420,7 @@
               <w:ind w:left="-20" w:right="-102" w:firstLine="52"/>
               <w:jc w:val="center"/>
               <w:rPr>
-                <w:rFonts w:asciiTheme="minorHAnsi" w:hAnsiTheme="minorHAnsi" w:cstheme="minorHAnsi"/>
+                <w:rFonts w:ascii="BC Sans" w:hAnsi="BC Sans" w:cstheme="minorHAnsi"/>
                 <w:b/>
                 <w:sz w:val="18"/>
                 <w:szCs w:val="18"/>
@@ -435,9 +428,8 @@
             </w:pPr>
             <w:r>
               <w:rPr>
-                <w:rFonts w:asciiTheme="minorHAnsi" w:hAnsiTheme="minorHAnsi" w:cstheme="minorHAnsi"/>
-                <w:b/>
-                <w:color w:val="404040"/>
+                <w:rFonts w:ascii="BC Sans" w:hAnsi="BC Sans" w:cstheme="minorHAnsi"/>
+                <w:b/>
                 <w:sz w:val="18"/>
                 <w:szCs w:val="18"/>
               </w:rPr>
@@ -459,7 +451,7 @@
               <w:ind w:left="-20" w:right="-102" w:firstLine="52"/>
               <w:jc w:val="center"/>
               <w:rPr>
-                <w:rFonts w:asciiTheme="minorHAnsi" w:hAnsiTheme="minorHAnsi" w:cstheme="minorHAnsi"/>
+                <w:rFonts w:ascii="BC Sans" w:hAnsi="BC Sans" w:cstheme="minorHAnsi"/>
                 <w:b/>
                 <w:sz w:val="18"/>
                 <w:szCs w:val="18"/>
@@ -467,9 +459,8 @@
             </w:pPr>
             <w:r>
               <w:rPr>
-                <w:rFonts w:asciiTheme="minorHAnsi" w:hAnsiTheme="minorHAnsi" w:cstheme="minorHAnsi"/>
-                <w:b/>
-                <w:color w:val="404040"/>
+                <w:rFonts w:ascii="BC Sans" w:hAnsi="BC Sans" w:cstheme="minorHAnsi"/>
+                <w:b/>
                 <w:sz w:val="18"/>
                 <w:szCs w:val="18"/>
               </w:rPr>
@@ -492,7 +483,7 @@
               <w:ind w:left="-20" w:right="-102" w:firstLine="52"/>
               <w:jc w:val="center"/>
               <w:rPr>
-                <w:rFonts w:asciiTheme="minorHAnsi" w:hAnsiTheme="minorHAnsi" w:cstheme="minorHAnsi"/>
+                <w:rFonts w:ascii="BC Sans" w:hAnsi="BC Sans" w:cstheme="minorHAnsi"/>
                 <w:b/>
                 <w:sz w:val="18"/>
                 <w:szCs w:val="18"/>
@@ -500,9 +491,8 @@
             </w:pPr>
             <w:r>
               <w:rPr>
-                <w:rFonts w:asciiTheme="minorHAnsi" w:hAnsiTheme="minorHAnsi" w:cstheme="minorHAnsi"/>
-                <w:b/>
-                <w:color w:val="404040"/>
+                <w:rFonts w:ascii="BC Sans" w:hAnsi="BC Sans" w:cstheme="minorHAnsi"/>
+                <w:b/>
                 <w:sz w:val="18"/>
                 <w:szCs w:val="18"/>
               </w:rPr>
@@ -524,7 +514,7 @@
               <w:ind w:left="-20" w:right="-102" w:firstLine="52"/>
               <w:jc w:val="center"/>
               <w:rPr>
-                <w:rFonts w:asciiTheme="minorHAnsi" w:hAnsiTheme="minorHAnsi" w:cstheme="minorHAnsi"/>
+                <w:rFonts w:ascii="BC Sans" w:hAnsi="BC Sans" w:cstheme="minorHAnsi"/>
                 <w:b/>
                 <w:sz w:val="18"/>
                 <w:szCs w:val="18"/>
@@ -532,9 +522,8 @@
             </w:pPr>
             <w:r>
               <w:rPr>
-                <w:rFonts w:asciiTheme="minorHAnsi" w:hAnsiTheme="minorHAnsi" w:cstheme="minorHAnsi"/>
-                <w:b/>
-                <w:color w:val="404040"/>
+                <w:rFonts w:ascii="BC Sans" w:hAnsi="BC Sans" w:cstheme="minorHAnsi"/>
+                <w:b/>
                 <w:sz w:val="18"/>
                 <w:szCs w:val="18"/>
               </w:rPr>
@@ -557,7 +546,7 @@
               <w:ind w:left="-20" w:right="-102" w:firstLine="52"/>
               <w:jc w:val="center"/>
               <w:rPr>
-                <w:rFonts w:asciiTheme="minorHAnsi" w:hAnsiTheme="minorHAnsi" w:cstheme="minorHAnsi"/>
+                <w:rFonts w:ascii="BC Sans" w:hAnsi="BC Sans" w:cstheme="minorHAnsi"/>
                 <w:b/>
                 <w:sz w:val="18"/>
                 <w:szCs w:val="18"/>
@@ -565,9 +554,8 @@
             </w:pPr>
             <w:r>
               <w:rPr>
-                <w:rFonts w:asciiTheme="minorHAnsi" w:hAnsiTheme="minorHAnsi" w:cstheme="minorHAnsi"/>
-                <w:b/>
-                <w:color w:val="404040"/>
+                <w:rFonts w:ascii="BC Sans" w:hAnsi="BC Sans" w:cstheme="minorHAnsi"/>
+                <w:b/>
                 <w:sz w:val="18"/>
                 <w:szCs w:val="18"/>
               </w:rPr>
@@ -592,16 +580,14 @@
               <w:ind w:left="55" w:right="0"/>
               <w:jc w:val="left"/>
               <w:rPr>
-                <w:rFonts w:asciiTheme="minorHAnsi" w:hAnsiTheme="minorHAnsi" w:cstheme="minorHAnsi"/>
-                <w:color w:val="000000" w:themeColor="text1"/>
-                <w:sz w:val="17"/>
-                <w:szCs w:val="17"/>
-              </w:rPr>
-            </w:pPr>
-            <w:r>
-              <w:rPr>
-                <w:rFonts w:asciiTheme="minorHAnsi" w:hAnsiTheme="minorHAnsi" w:cstheme="minorHAnsi"/>
-                <w:color w:val="000000" w:themeColor="text1"/>
+                <w:rFonts w:ascii="BC Sans" w:hAnsi="BC Sans" w:cstheme="minorHAnsi"/>
+                <w:sz w:val="17"/>
+                <w:szCs w:val="17"/>
+              </w:rPr>
+            </w:pPr>
+            <w:r>
+              <w:rPr>
+                <w:rFonts w:ascii="BC Sans" w:hAnsi="BC Sans" w:cstheme="minorHAnsi"/>
                 <w:sz w:val="17"/>
                 <w:szCs w:val="17"/>
               </w:rPr>
@@ -610,8 +596,7 @@
             <w:proofErr w:type="spellStart"/>
             <w:r>
               <w:rPr>
-                <w:rFonts w:asciiTheme="minorHAnsi" w:hAnsiTheme="minorHAnsi" w:cstheme="minorHAnsi"/>
-                <w:color w:val="000000" w:themeColor="text1"/>
+                <w:rFonts w:ascii="BC Sans" w:hAnsi="BC Sans" w:cstheme="minorHAnsi"/>
                 <w:sz w:val="17"/>
                 <w:szCs w:val="17"/>
               </w:rPr>
@@ -620,8 +605,7 @@
             <w:proofErr w:type="spellEnd"/>
             <w:r>
               <w:rPr>
-                <w:rFonts w:asciiTheme="minorHAnsi" w:hAnsiTheme="minorHAnsi" w:cstheme="minorHAnsi"/>
-                <w:color w:val="000000" w:themeColor="text1"/>
+                <w:rFonts w:ascii="BC Sans" w:hAnsi="BC Sans" w:cstheme="minorHAnsi"/>
                 <w:sz w:val="17"/>
                 <w:szCs w:val="17"/>
               </w:rPr>
@@ -640,16 +624,14 @@
               <w:spacing w:before="11"/>
               <w:ind w:left="-105" w:right="0"/>
               <w:rPr>
-                <w:rFonts w:asciiTheme="minorHAnsi" w:hAnsiTheme="minorHAnsi" w:cstheme="minorHAnsi"/>
-                <w:color w:val="000000" w:themeColor="text1"/>
-                <w:sz w:val="17"/>
-                <w:szCs w:val="17"/>
-              </w:rPr>
-            </w:pPr>
-            <w:r>
-              <w:rPr>
-                <w:rFonts w:asciiTheme="minorHAnsi" w:hAnsiTheme="minorHAnsi" w:cstheme="minorHAnsi"/>
-                <w:color w:val="000000" w:themeColor="text1"/>
+                <w:rFonts w:ascii="BC Sans" w:hAnsi="BC Sans" w:cstheme="minorHAnsi"/>
+                <w:sz w:val="17"/>
+                <w:szCs w:val="17"/>
+              </w:rPr>
+            </w:pPr>
+            <w:r>
+              <w:rPr>
+                <w:rFonts w:ascii="BC Sans" w:hAnsi="BC Sans" w:cstheme="minorHAnsi"/>
                 <w:sz w:val="17"/>
                 <w:szCs w:val="17"/>
               </w:rPr>
@@ -658,8 +640,7 @@
             <w:proofErr w:type="spellStart"/>
             <w:r>
               <w:rPr>
-                <w:rFonts w:asciiTheme="minorHAnsi" w:hAnsiTheme="minorHAnsi" w:cstheme="minorHAnsi"/>
-                <w:color w:val="000000" w:themeColor="text1"/>
+                <w:rFonts w:ascii="BC Sans" w:hAnsi="BC Sans" w:cstheme="minorHAnsi"/>
                 <w:sz w:val="17"/>
                 <w:szCs w:val="17"/>
               </w:rPr>
@@ -668,8 +649,7 @@
             <w:proofErr w:type="spellEnd"/>
             <w:r>
               <w:rPr>
-                <w:rFonts w:asciiTheme="minorHAnsi" w:hAnsiTheme="minorHAnsi" w:cstheme="minorHAnsi"/>
-                <w:color w:val="000000" w:themeColor="text1"/>
+                <w:rFonts w:ascii="BC Sans" w:hAnsi="BC Sans" w:cstheme="minorHAnsi"/>
                 <w:sz w:val="17"/>
                 <w:szCs w:val="17"/>
               </w:rPr>
@@ -688,16 +668,14 @@
               <w:spacing w:before="11"/>
               <w:ind w:left="-105" w:right="0"/>
               <w:rPr>
-                <w:rFonts w:asciiTheme="minorHAnsi" w:hAnsiTheme="minorHAnsi" w:cstheme="minorHAnsi"/>
-                <w:color w:val="000000" w:themeColor="text1"/>
-                <w:sz w:val="17"/>
-                <w:szCs w:val="17"/>
-              </w:rPr>
-            </w:pPr>
-            <w:r>
-              <w:rPr>
-                <w:rFonts w:asciiTheme="minorHAnsi" w:hAnsiTheme="minorHAnsi" w:cstheme="minorHAnsi"/>
-                <w:color w:val="000000" w:themeColor="text1"/>
+                <w:rFonts w:ascii="BC Sans" w:hAnsi="BC Sans" w:cstheme="minorHAnsi"/>
+                <w:sz w:val="17"/>
+                <w:szCs w:val="17"/>
+              </w:rPr>
+            </w:pPr>
+            <w:r>
+              <w:rPr>
+                <w:rFonts w:ascii="BC Sans" w:hAnsi="BC Sans" w:cstheme="minorHAnsi"/>
                 <w:sz w:val="17"/>
                 <w:szCs w:val="17"/>
               </w:rPr>
@@ -706,8 +684,7 @@
             <w:proofErr w:type="spellStart"/>
             <w:r>
               <w:rPr>
-                <w:rFonts w:asciiTheme="minorHAnsi" w:hAnsiTheme="minorHAnsi" w:cstheme="minorHAnsi"/>
-                <w:color w:val="000000" w:themeColor="text1"/>
+                <w:rFonts w:ascii="BC Sans" w:hAnsi="BC Sans" w:cstheme="minorHAnsi"/>
                 <w:sz w:val="17"/>
                 <w:szCs w:val="17"/>
               </w:rPr>
@@ -716,8 +693,7 @@
             <w:proofErr w:type="spellEnd"/>
             <w:r>
               <w:rPr>
-                <w:rFonts w:asciiTheme="minorHAnsi" w:hAnsiTheme="minorHAnsi" w:cstheme="minorHAnsi"/>
-                <w:color w:val="000000" w:themeColor="text1"/>
+                <w:rFonts w:ascii="BC Sans" w:hAnsi="BC Sans" w:cstheme="minorHAnsi"/>
                 <w:sz w:val="17"/>
                 <w:szCs w:val="17"/>
               </w:rPr>
@@ -737,16 +713,14 @@
               <w:spacing w:before="11"/>
               <w:ind w:left="-105" w:right="0"/>
               <w:rPr>
-                <w:rFonts w:asciiTheme="minorHAnsi" w:hAnsiTheme="minorHAnsi" w:cstheme="minorHAnsi"/>
-                <w:color w:val="000000" w:themeColor="text1"/>
-                <w:sz w:val="17"/>
-                <w:szCs w:val="17"/>
-              </w:rPr>
-            </w:pPr>
-            <w:r>
-              <w:rPr>
-                <w:rFonts w:asciiTheme="minorHAnsi" w:hAnsiTheme="minorHAnsi" w:cstheme="minorHAnsi"/>
-                <w:color w:val="000000" w:themeColor="text1"/>
+                <w:rFonts w:ascii="BC Sans" w:hAnsi="BC Sans" w:cstheme="minorHAnsi"/>
+                <w:sz w:val="17"/>
+                <w:szCs w:val="17"/>
+              </w:rPr>
+            </w:pPr>
+            <w:r>
+              <w:rPr>
+                <w:rFonts w:ascii="BC Sans" w:hAnsi="BC Sans" w:cstheme="minorHAnsi"/>
                 <w:sz w:val="17"/>
                 <w:szCs w:val="17"/>
               </w:rPr>
@@ -755,8 +729,7 @@
             <w:proofErr w:type="spellStart"/>
             <w:r>
               <w:rPr>
-                <w:rFonts w:asciiTheme="minorHAnsi" w:hAnsiTheme="minorHAnsi" w:cstheme="minorHAnsi"/>
-                <w:color w:val="000000" w:themeColor="text1"/>
+                <w:rFonts w:ascii="BC Sans" w:hAnsi="BC Sans" w:cstheme="minorHAnsi"/>
                 <w:sz w:val="17"/>
                 <w:szCs w:val="17"/>
               </w:rPr>
@@ -765,8 +738,7 @@
             <w:proofErr w:type="spellEnd"/>
             <w:r>
               <w:rPr>
-                <w:rFonts w:asciiTheme="minorHAnsi" w:hAnsiTheme="minorHAnsi" w:cstheme="minorHAnsi"/>
-                <w:color w:val="000000" w:themeColor="text1"/>
+                <w:rFonts w:ascii="BC Sans" w:hAnsi="BC Sans" w:cstheme="minorHAnsi"/>
                 <w:sz w:val="17"/>
                 <w:szCs w:val="17"/>
               </w:rPr>
@@ -785,16 +757,14 @@
               <w:spacing w:before="11"/>
               <w:ind w:left="-105" w:right="0"/>
               <w:rPr>
-                <w:rFonts w:asciiTheme="minorHAnsi" w:hAnsiTheme="minorHAnsi" w:cstheme="minorHAnsi"/>
-                <w:color w:val="000000" w:themeColor="text1"/>
-                <w:sz w:val="17"/>
-                <w:szCs w:val="17"/>
-              </w:rPr>
-            </w:pPr>
-            <w:r>
-              <w:rPr>
-                <w:rFonts w:asciiTheme="minorHAnsi" w:hAnsiTheme="minorHAnsi" w:cstheme="minorHAnsi"/>
-                <w:color w:val="000000" w:themeColor="text1"/>
+                <w:rFonts w:ascii="BC Sans" w:hAnsi="BC Sans" w:cstheme="minorHAnsi"/>
+                <w:sz w:val="17"/>
+                <w:szCs w:val="17"/>
+              </w:rPr>
+            </w:pPr>
+            <w:r>
+              <w:rPr>
+                <w:rFonts w:ascii="BC Sans" w:hAnsi="BC Sans" w:cstheme="minorHAnsi"/>
                 <w:sz w:val="17"/>
                 <w:szCs w:val="17"/>
               </w:rPr>
@@ -814,38 +784,18 @@
               <w:spacing w:before="11"/>
               <w:ind w:left="-105" w:right="0"/>
               <w:rPr>
-                <w:rFonts w:asciiTheme="minorHAnsi" w:hAnsiTheme="minorHAnsi" w:cstheme="minorHAnsi"/>
-                <w:color w:val="000000" w:themeColor="text1"/>
-                <w:sz w:val="17"/>
-                <w:szCs w:val="17"/>
-              </w:rPr>
-            </w:pPr>
-            <w:r>
-              <w:rPr>
-                <w:rFonts w:asciiTheme="minorHAnsi" w:hAnsiTheme="minorHAnsi" w:cstheme="minorHAnsi"/>
-                <w:color w:val="000000" w:themeColor="text1"/>
-                <w:sz w:val="17"/>
-                <w:szCs w:val="17"/>
-              </w:rPr>
-              <w:t>{$r.q1_</w:t>
-            </w:r>
-            <w:r>
-              <w:rPr>
-                <w:rFonts w:asciiTheme="minorHAnsi" w:hAnsiTheme="minorHAnsi" w:cstheme="minorHAnsi"/>
-                <w:color w:val="000000" w:themeColor="text1"/>
-                <w:sz w:val="17"/>
-                <w:szCs w:val="17"/>
-              </w:rPr>
-              <w:t>net</w:t>
-            </w:r>
-            <w:r>
-              <w:rPr>
-                <w:rFonts w:asciiTheme="minorHAnsi" w:hAnsiTheme="minorHAnsi" w:cstheme="minorHAnsi"/>
-                <w:color w:val="000000" w:themeColor="text1"/>
-                <w:sz w:val="17"/>
-                <w:szCs w:val="17"/>
-              </w:rPr>
-              <w:t>}</w:t>
+                <w:rFonts w:ascii="BC Sans" w:hAnsi="BC Sans" w:cstheme="minorHAnsi"/>
+                <w:sz w:val="17"/>
+                <w:szCs w:val="17"/>
+              </w:rPr>
+            </w:pPr>
+            <w:r>
+              <w:rPr>
+                <w:rFonts w:ascii="BC Sans" w:hAnsi="BC Sans" w:cstheme="minorHAnsi"/>
+                <w:sz w:val="17"/>
+                <w:szCs w:val="17"/>
+              </w:rPr>
+              <w:t>{$r.q1_net}</w:t>
             </w:r>
           </w:p>
         </w:tc>
@@ -860,38 +810,18 @@
               <w:spacing w:before="11"/>
               <w:ind w:left="-105" w:right="0"/>
               <w:rPr>
-                <w:rFonts w:asciiTheme="minorHAnsi" w:hAnsiTheme="minorHAnsi" w:cstheme="minorHAnsi"/>
-                <w:color w:val="000000" w:themeColor="text1"/>
-                <w:sz w:val="17"/>
-                <w:szCs w:val="17"/>
-              </w:rPr>
-            </w:pPr>
-            <w:r>
-              <w:rPr>
-                <w:rFonts w:asciiTheme="minorHAnsi" w:hAnsiTheme="minorHAnsi" w:cstheme="minorHAnsi"/>
-                <w:color w:val="000000" w:themeColor="text1"/>
-                <w:sz w:val="17"/>
-                <w:szCs w:val="17"/>
-              </w:rPr>
-              <w:t>{$r.q</w:t>
-            </w:r>
-            <w:r>
-              <w:rPr>
-                <w:rFonts w:asciiTheme="minorHAnsi" w:hAnsiTheme="minorHAnsi" w:cstheme="minorHAnsi"/>
-                <w:color w:val="000000" w:themeColor="text1"/>
-                <w:sz w:val="17"/>
-                <w:szCs w:val="17"/>
-              </w:rPr>
-              <w:t>2</w:t>
-            </w:r>
-            <w:r>
-              <w:rPr>
-                <w:rFonts w:asciiTheme="minorHAnsi" w:hAnsiTheme="minorHAnsi" w:cstheme="minorHAnsi"/>
-                <w:color w:val="000000" w:themeColor="text1"/>
-                <w:sz w:val="17"/>
-                <w:szCs w:val="17"/>
-              </w:rPr>
-              <w:t>_gross}</w:t>
+                <w:rFonts w:ascii="BC Sans" w:hAnsi="BC Sans" w:cstheme="minorHAnsi"/>
+                <w:sz w:val="17"/>
+                <w:szCs w:val="17"/>
+              </w:rPr>
+            </w:pPr>
+            <w:r>
+              <w:rPr>
+                <w:rFonts w:ascii="BC Sans" w:hAnsi="BC Sans" w:cstheme="minorHAnsi"/>
+                <w:sz w:val="17"/>
+                <w:szCs w:val="17"/>
+              </w:rPr>
+              <w:t>{$r.q2_gross}</w:t>
             </w:r>
           </w:p>
         </w:tc>
@@ -907,38 +837,18 @@
               <w:spacing w:before="11"/>
               <w:ind w:left="-105" w:right="0"/>
               <w:rPr>
-                <w:rFonts w:asciiTheme="minorHAnsi" w:hAnsiTheme="minorHAnsi" w:cstheme="minorHAnsi"/>
-                <w:color w:val="000000" w:themeColor="text1"/>
-                <w:sz w:val="17"/>
-                <w:szCs w:val="17"/>
-              </w:rPr>
-            </w:pPr>
-            <w:r>
-              <w:rPr>
-                <w:rFonts w:asciiTheme="minorHAnsi" w:hAnsiTheme="minorHAnsi" w:cstheme="minorHAnsi"/>
-                <w:color w:val="000000" w:themeColor="text1"/>
-                <w:sz w:val="17"/>
-                <w:szCs w:val="17"/>
-              </w:rPr>
-              <w:t>{$r.q</w:t>
-            </w:r>
-            <w:r>
-              <w:rPr>
-                <w:rFonts w:asciiTheme="minorHAnsi" w:hAnsiTheme="minorHAnsi" w:cstheme="minorHAnsi"/>
-                <w:color w:val="000000" w:themeColor="text1"/>
-                <w:sz w:val="17"/>
-                <w:szCs w:val="17"/>
-              </w:rPr>
-              <w:t>2</w:t>
-            </w:r>
-            <w:r>
-              <w:rPr>
-                <w:rFonts w:asciiTheme="minorHAnsi" w:hAnsiTheme="minorHAnsi" w:cstheme="minorHAnsi"/>
-                <w:color w:val="000000" w:themeColor="text1"/>
-                <w:sz w:val="17"/>
-                <w:szCs w:val="17"/>
-              </w:rPr>
-              <w:t>_net}</w:t>
+                <w:rFonts w:ascii="BC Sans" w:hAnsi="BC Sans" w:cstheme="minorHAnsi"/>
+                <w:sz w:val="17"/>
+                <w:szCs w:val="17"/>
+              </w:rPr>
+            </w:pPr>
+            <w:r>
+              <w:rPr>
+                <w:rFonts w:ascii="BC Sans" w:hAnsi="BC Sans" w:cstheme="minorHAnsi"/>
+                <w:sz w:val="17"/>
+                <w:szCs w:val="17"/>
+              </w:rPr>
+              <w:t>{$r.q2_net}</w:t>
             </w:r>
           </w:p>
         </w:tc>
@@ -953,38 +863,18 @@
               <w:spacing w:before="11"/>
               <w:ind w:left="-105" w:right="0"/>
               <w:rPr>
-                <w:rFonts w:asciiTheme="minorHAnsi" w:hAnsiTheme="minorHAnsi" w:cstheme="minorHAnsi"/>
-                <w:color w:val="000000" w:themeColor="text1"/>
-                <w:sz w:val="17"/>
-                <w:szCs w:val="17"/>
-              </w:rPr>
-            </w:pPr>
-            <w:r>
-              <w:rPr>
-                <w:rFonts w:asciiTheme="minorHAnsi" w:hAnsiTheme="minorHAnsi" w:cstheme="minorHAnsi"/>
-                <w:color w:val="000000" w:themeColor="text1"/>
-                <w:sz w:val="17"/>
-                <w:szCs w:val="17"/>
-              </w:rPr>
-              <w:t>{$r.q</w:t>
-            </w:r>
-            <w:r>
-              <w:rPr>
-                <w:rFonts w:asciiTheme="minorHAnsi" w:hAnsiTheme="minorHAnsi" w:cstheme="minorHAnsi"/>
-                <w:color w:val="000000" w:themeColor="text1"/>
-                <w:sz w:val="17"/>
-                <w:szCs w:val="17"/>
-              </w:rPr>
-              <w:t>3</w:t>
-            </w:r>
-            <w:r>
-              <w:rPr>
-                <w:rFonts w:asciiTheme="minorHAnsi" w:hAnsiTheme="minorHAnsi" w:cstheme="minorHAnsi"/>
-                <w:color w:val="000000" w:themeColor="text1"/>
-                <w:sz w:val="17"/>
-                <w:szCs w:val="17"/>
-              </w:rPr>
-              <w:t>_gross}</w:t>
+                <w:rFonts w:ascii="BC Sans" w:hAnsi="BC Sans" w:cstheme="minorHAnsi"/>
+                <w:sz w:val="17"/>
+                <w:szCs w:val="17"/>
+              </w:rPr>
+            </w:pPr>
+            <w:r>
+              <w:rPr>
+                <w:rFonts w:ascii="BC Sans" w:hAnsi="BC Sans" w:cstheme="minorHAnsi"/>
+                <w:sz w:val="17"/>
+                <w:szCs w:val="17"/>
+              </w:rPr>
+              <w:t>{$r.q3_gross}</w:t>
             </w:r>
           </w:p>
         </w:tc>
@@ -1000,38 +890,18 @@
               <w:spacing w:before="11"/>
               <w:ind w:left="-105" w:right="0"/>
               <w:rPr>
-                <w:rFonts w:asciiTheme="minorHAnsi" w:hAnsiTheme="minorHAnsi" w:cstheme="minorHAnsi"/>
-                <w:color w:val="000000" w:themeColor="text1"/>
-                <w:sz w:val="17"/>
-                <w:szCs w:val="17"/>
-              </w:rPr>
-            </w:pPr>
-            <w:r>
-              <w:rPr>
-                <w:rFonts w:asciiTheme="minorHAnsi" w:hAnsiTheme="minorHAnsi" w:cstheme="minorHAnsi"/>
-                <w:color w:val="000000" w:themeColor="text1"/>
-                <w:sz w:val="17"/>
-                <w:szCs w:val="17"/>
-              </w:rPr>
-              <w:t>{$r.q</w:t>
-            </w:r>
-            <w:r>
-              <w:rPr>
-                <w:rFonts w:asciiTheme="minorHAnsi" w:hAnsiTheme="minorHAnsi" w:cstheme="minorHAnsi"/>
-                <w:color w:val="000000" w:themeColor="text1"/>
-                <w:sz w:val="17"/>
-                <w:szCs w:val="17"/>
-              </w:rPr>
-              <w:t>3</w:t>
-            </w:r>
-            <w:r>
-              <w:rPr>
-                <w:rFonts w:asciiTheme="minorHAnsi" w:hAnsiTheme="minorHAnsi" w:cstheme="minorHAnsi"/>
-                <w:color w:val="000000" w:themeColor="text1"/>
-                <w:sz w:val="17"/>
-                <w:szCs w:val="17"/>
-              </w:rPr>
-              <w:t>_net}</w:t>
+                <w:rFonts w:ascii="BC Sans" w:hAnsi="BC Sans" w:cstheme="minorHAnsi"/>
+                <w:sz w:val="17"/>
+                <w:szCs w:val="17"/>
+              </w:rPr>
+            </w:pPr>
+            <w:r>
+              <w:rPr>
+                <w:rFonts w:ascii="BC Sans" w:hAnsi="BC Sans" w:cstheme="minorHAnsi"/>
+                <w:sz w:val="17"/>
+                <w:szCs w:val="17"/>
+              </w:rPr>
+              <w:t>{$r.q3_net}</w:t>
             </w:r>
           </w:p>
         </w:tc>
@@ -1046,38 +916,18 @@
               <w:spacing w:before="11"/>
               <w:ind w:left="-105" w:right="0"/>
               <w:rPr>
-                <w:rFonts w:asciiTheme="minorHAnsi" w:hAnsiTheme="minorHAnsi" w:cstheme="minorHAnsi"/>
-                <w:color w:val="000000" w:themeColor="text1"/>
-                <w:sz w:val="17"/>
-                <w:szCs w:val="17"/>
-              </w:rPr>
-            </w:pPr>
-            <w:r>
-              <w:rPr>
-                <w:rFonts w:asciiTheme="minorHAnsi" w:hAnsiTheme="minorHAnsi" w:cstheme="minorHAnsi"/>
-                <w:color w:val="000000" w:themeColor="text1"/>
-                <w:sz w:val="17"/>
-                <w:szCs w:val="17"/>
-              </w:rPr>
-              <w:t>{$r.q</w:t>
-            </w:r>
-            <w:r>
-              <w:rPr>
-                <w:rFonts w:asciiTheme="minorHAnsi" w:hAnsiTheme="minorHAnsi" w:cstheme="minorHAnsi"/>
-                <w:color w:val="000000" w:themeColor="text1"/>
-                <w:sz w:val="17"/>
-                <w:szCs w:val="17"/>
-              </w:rPr>
-              <w:t>4</w:t>
-            </w:r>
-            <w:r>
-              <w:rPr>
-                <w:rFonts w:asciiTheme="minorHAnsi" w:hAnsiTheme="minorHAnsi" w:cstheme="minorHAnsi"/>
-                <w:color w:val="000000" w:themeColor="text1"/>
-                <w:sz w:val="17"/>
-                <w:szCs w:val="17"/>
-              </w:rPr>
-              <w:t>_gross}</w:t>
+                <w:rFonts w:ascii="BC Sans" w:hAnsi="BC Sans" w:cstheme="minorHAnsi"/>
+                <w:sz w:val="17"/>
+                <w:szCs w:val="17"/>
+              </w:rPr>
+            </w:pPr>
+            <w:r>
+              <w:rPr>
+                <w:rFonts w:ascii="BC Sans" w:hAnsi="BC Sans" w:cstheme="minorHAnsi"/>
+                <w:sz w:val="17"/>
+                <w:szCs w:val="17"/>
+              </w:rPr>
+              <w:t>{$r.q4_gross}</w:t>
             </w:r>
           </w:p>
         </w:tc>
@@ -1093,38 +943,18 @@
               <w:spacing w:before="11"/>
               <w:ind w:left="-105" w:right="0"/>
               <w:rPr>
-                <w:rFonts w:asciiTheme="minorHAnsi" w:hAnsiTheme="minorHAnsi" w:cstheme="minorHAnsi"/>
-                <w:color w:val="000000" w:themeColor="text1"/>
-                <w:sz w:val="17"/>
-                <w:szCs w:val="17"/>
-              </w:rPr>
-            </w:pPr>
-            <w:r>
-              <w:rPr>
-                <w:rFonts w:asciiTheme="minorHAnsi" w:hAnsiTheme="minorHAnsi" w:cstheme="minorHAnsi"/>
-                <w:color w:val="000000" w:themeColor="text1"/>
-                <w:sz w:val="17"/>
-                <w:szCs w:val="17"/>
-              </w:rPr>
-              <w:t>{$r.q</w:t>
-            </w:r>
-            <w:r>
-              <w:rPr>
-                <w:rFonts w:asciiTheme="minorHAnsi" w:hAnsiTheme="minorHAnsi" w:cstheme="minorHAnsi"/>
-                <w:color w:val="000000" w:themeColor="text1"/>
-                <w:sz w:val="17"/>
-                <w:szCs w:val="17"/>
-              </w:rPr>
-              <w:t>4</w:t>
-            </w:r>
-            <w:r>
-              <w:rPr>
-                <w:rFonts w:asciiTheme="minorHAnsi" w:hAnsiTheme="minorHAnsi" w:cstheme="minorHAnsi"/>
-                <w:color w:val="000000" w:themeColor="text1"/>
-                <w:sz w:val="17"/>
-                <w:szCs w:val="17"/>
-              </w:rPr>
-              <w:t>_net}</w:t>
+                <w:rFonts w:ascii="BC Sans" w:hAnsi="BC Sans" w:cstheme="minorHAnsi"/>
+                <w:sz w:val="17"/>
+                <w:szCs w:val="17"/>
+              </w:rPr>
+            </w:pPr>
+            <w:r>
+              <w:rPr>
+                <w:rFonts w:ascii="BC Sans" w:hAnsi="BC Sans" w:cstheme="minorHAnsi"/>
+                <w:sz w:val="17"/>
+                <w:szCs w:val="17"/>
+              </w:rPr>
+              <w:t>{$r.q4_net}</w:t>
             </w:r>
           </w:p>
         </w:tc>
@@ -1145,38 +975,18 @@
               <w:ind w:left="55" w:right="0"/>
               <w:jc w:val="left"/>
               <w:rPr>
-                <w:rFonts w:asciiTheme="minorHAnsi" w:hAnsiTheme="minorHAnsi" w:cstheme="minorHAnsi"/>
-                <w:color w:val="000000" w:themeColor="text1"/>
-                <w:sz w:val="17"/>
-                <w:szCs w:val="17"/>
-              </w:rPr>
-            </w:pPr>
-            <w:r>
-              <w:rPr>
-                <w:rFonts w:asciiTheme="minorHAnsi" w:hAnsiTheme="minorHAnsi" w:cstheme="minorHAnsi"/>
-                <w:color w:val="000000" w:themeColor="text1"/>
-                <w:sz w:val="17"/>
-                <w:szCs w:val="17"/>
-              </w:rPr>
-              <w:t>{$r</w:t>
-            </w:r>
-            <w:r>
-              <w:rPr>
-                <w:rFonts w:asciiTheme="minorHAnsi" w:hAnsiTheme="minorHAnsi" w:cstheme="minorHAnsi"/>
-                <w:color w:val="000000" w:themeColor="text1"/>
-                <w:sz w:val="17"/>
-                <w:szCs w:val="17"/>
-              </w:rPr>
-              <w:t>1</w:t>
-            </w:r>
-            <w:r>
-              <w:rPr>
-                <w:rFonts w:asciiTheme="minorHAnsi" w:hAnsiTheme="minorHAnsi" w:cstheme="minorHAnsi"/>
-                <w:color w:val="000000" w:themeColor="text1"/>
-                <w:sz w:val="17"/>
-                <w:szCs w:val="17"/>
-              </w:rPr>
-              <w:t>.portfolio_name}</w:t>
+                <w:rFonts w:ascii="BC Sans" w:hAnsi="BC Sans" w:cstheme="minorHAnsi"/>
+                <w:sz w:val="17"/>
+                <w:szCs w:val="17"/>
+              </w:rPr>
+            </w:pPr>
+            <w:r>
+              <w:rPr>
+                <w:rFonts w:ascii="BC Sans" w:hAnsi="BC Sans" w:cstheme="minorHAnsi"/>
+                <w:sz w:val="17"/>
+                <w:szCs w:val="17"/>
+              </w:rPr>
+              <w:t>{$r1.portfolio_name}</w:t>
             </w:r>
           </w:p>
         </w:tc>
@@ -1191,8 +1001,7 @@
               <w:spacing w:before="14"/>
               <w:ind w:left="-105" w:right="0"/>
               <w:rPr>
-                <w:rFonts w:asciiTheme="minorHAnsi" w:hAnsiTheme="minorHAnsi" w:cstheme="minorHAnsi"/>
-                <w:color w:val="000000" w:themeColor="text1"/>
+                <w:rFonts w:ascii="BC Sans" w:hAnsi="BC Sans" w:cstheme="minorHAnsi"/>
                 <w:sz w:val="17"/>
                 <w:szCs w:val="17"/>
               </w:rPr>
@@ -1210,8 +1019,7 @@
               <w:spacing w:before="14"/>
               <w:ind w:left="-105" w:right="0"/>
               <w:rPr>
-                <w:rFonts w:asciiTheme="minorHAnsi" w:hAnsiTheme="minorHAnsi" w:cstheme="minorHAnsi"/>
-                <w:color w:val="000000" w:themeColor="text1"/>
+                <w:rFonts w:ascii="BC Sans" w:hAnsi="BC Sans" w:cstheme="minorHAnsi"/>
                 <w:sz w:val="17"/>
                 <w:szCs w:val="17"/>
               </w:rPr>
@@ -1230,8 +1038,7 @@
               <w:spacing w:before="14"/>
               <w:ind w:left="-105" w:right="0"/>
               <w:rPr>
-                <w:rFonts w:asciiTheme="minorHAnsi" w:hAnsiTheme="minorHAnsi" w:cstheme="minorHAnsi"/>
-                <w:color w:val="000000" w:themeColor="text1"/>
+                <w:rFonts w:ascii="BC Sans" w:hAnsi="BC Sans" w:cstheme="minorHAnsi"/>
                 <w:sz w:val="17"/>
                 <w:szCs w:val="17"/>
               </w:rPr>
@@ -1249,8 +1056,7 @@
               <w:spacing w:before="14"/>
               <w:ind w:left="-105" w:right="0"/>
               <w:rPr>
-                <w:rFonts w:asciiTheme="minorHAnsi" w:hAnsiTheme="minorHAnsi" w:cstheme="minorHAnsi"/>
-                <w:color w:val="000000" w:themeColor="text1"/>
+                <w:rFonts w:ascii="BC Sans" w:hAnsi="BC Sans" w:cstheme="minorHAnsi"/>
                 <w:sz w:val="17"/>
                 <w:szCs w:val="17"/>
               </w:rPr>
@@ -1269,8 +1075,7 @@
               <w:spacing w:before="14"/>
               <w:ind w:left="-105" w:right="0"/>
               <w:rPr>
-                <w:rFonts w:asciiTheme="minorHAnsi" w:hAnsiTheme="minorHAnsi" w:cstheme="minorHAnsi"/>
-                <w:color w:val="000000" w:themeColor="text1"/>
+                <w:rFonts w:ascii="BC Sans" w:hAnsi="BC Sans" w:cstheme="minorHAnsi"/>
                 <w:sz w:val="17"/>
                 <w:szCs w:val="17"/>
               </w:rPr>
@@ -1288,8 +1093,7 @@
               <w:spacing w:before="14"/>
               <w:ind w:left="-105" w:right="0"/>
               <w:rPr>
-                <w:rFonts w:asciiTheme="minorHAnsi" w:hAnsiTheme="minorHAnsi" w:cstheme="minorHAnsi"/>
-                <w:color w:val="000000" w:themeColor="text1"/>
+                <w:rFonts w:ascii="BC Sans" w:hAnsi="BC Sans" w:cstheme="minorHAnsi"/>
                 <w:sz w:val="17"/>
                 <w:szCs w:val="17"/>
               </w:rPr>
@@ -1308,8 +1112,7 @@
               <w:spacing w:before="14"/>
               <w:ind w:left="-105" w:right="0"/>
               <w:rPr>
-                <w:rFonts w:asciiTheme="minorHAnsi" w:hAnsiTheme="minorHAnsi" w:cstheme="minorHAnsi"/>
-                <w:color w:val="000000" w:themeColor="text1"/>
+                <w:rFonts w:ascii="BC Sans" w:hAnsi="BC Sans" w:cstheme="minorHAnsi"/>
                 <w:sz w:val="17"/>
                 <w:szCs w:val="17"/>
               </w:rPr>
@@ -1327,8 +1130,7 @@
               <w:spacing w:before="14"/>
               <w:ind w:left="-105" w:right="0"/>
               <w:rPr>
-                <w:rFonts w:asciiTheme="minorHAnsi" w:hAnsiTheme="minorHAnsi" w:cstheme="minorHAnsi"/>
-                <w:color w:val="000000" w:themeColor="text1"/>
+                <w:rFonts w:ascii="BC Sans" w:hAnsi="BC Sans" w:cstheme="minorHAnsi"/>
                 <w:sz w:val="17"/>
                 <w:szCs w:val="17"/>
               </w:rPr>
@@ -1347,8 +1149,7 @@
               <w:spacing w:before="14"/>
               <w:ind w:left="-105" w:right="0"/>
               <w:rPr>
-                <w:rFonts w:asciiTheme="minorHAnsi" w:hAnsiTheme="minorHAnsi" w:cstheme="minorHAnsi"/>
-                <w:color w:val="000000" w:themeColor="text1"/>
+                <w:rFonts w:ascii="BC Sans" w:hAnsi="BC Sans" w:cstheme="minorHAnsi"/>
                 <w:sz w:val="17"/>
                 <w:szCs w:val="17"/>
               </w:rPr>
@@ -1366,8 +1167,7 @@
               <w:spacing w:before="14"/>
               <w:ind w:left="-105" w:right="0"/>
               <w:rPr>
-                <w:rFonts w:asciiTheme="minorHAnsi" w:hAnsiTheme="minorHAnsi" w:cstheme="minorHAnsi"/>
-                <w:color w:val="000000" w:themeColor="text1"/>
+                <w:rFonts w:ascii="BC Sans" w:hAnsi="BC Sans" w:cstheme="minorHAnsi"/>
                 <w:sz w:val="17"/>
                 <w:szCs w:val="17"/>
               </w:rPr>
@@ -1386,8 +1186,7 @@
               <w:spacing w:before="14"/>
               <w:ind w:left="-105" w:right="0"/>
               <w:rPr>
-                <w:rFonts w:asciiTheme="minorHAnsi" w:hAnsiTheme="minorHAnsi" w:cstheme="minorHAnsi"/>
-                <w:color w:val="000000" w:themeColor="text1"/>
+                <w:rFonts w:ascii="BC Sans" w:hAnsi="BC Sans" w:cstheme="minorHAnsi"/>
                 <w:sz w:val="17"/>
                 <w:szCs w:val="17"/>
               </w:rPr>
@@ -1410,17 +1209,16 @@
               <w:ind w:left="55" w:right="0"/>
               <w:jc w:val="left"/>
               <w:rPr>
-                <w:rFonts w:asciiTheme="minorHAnsi" w:hAnsiTheme="minorHAnsi" w:cstheme="minorHAnsi"/>
-                <w:b/>
-                <w:sz w:val="16"/>
-                <w:szCs w:val="16"/>
-              </w:rPr>
-            </w:pPr>
-            <w:r>
-              <w:rPr>
-                <w:rFonts w:asciiTheme="minorHAnsi" w:hAnsiTheme="minorHAnsi" w:cstheme="minorHAnsi"/>
-                <w:b/>
-                <w:color w:val="404040"/>
+                <w:rFonts w:ascii="BC Sans" w:hAnsi="BC Sans" w:cstheme="minorHAnsi"/>
+                <w:b/>
+                <w:sz w:val="16"/>
+                <w:szCs w:val="16"/>
+              </w:rPr>
+            </w:pPr>
+            <w:r>
+              <w:rPr>
+                <w:rFonts w:ascii="BC Sans" w:hAnsi="BC Sans" w:cstheme="minorHAnsi"/>
+                <w:b/>
                 <w:sz w:val="16"/>
                 <w:szCs w:val="16"/>
               </w:rPr>
@@ -1438,17 +1236,16 @@
               <w:pStyle w:val="TableParagraph"/>
               <w:ind w:left="-105" w:right="0"/>
               <w:rPr>
-                <w:rFonts w:asciiTheme="minorHAnsi" w:hAnsiTheme="minorHAnsi" w:cstheme="minorHAnsi"/>
-                <w:b/>
-                <w:sz w:val="16"/>
-                <w:szCs w:val="16"/>
-              </w:rPr>
-            </w:pPr>
-            <w:r>
-              <w:rPr>
-                <w:rFonts w:asciiTheme="minorHAnsi" w:hAnsiTheme="minorHAnsi" w:cstheme="minorHAnsi"/>
-                <w:b/>
-                <w:color w:val="404040"/>
+                <w:rFonts w:ascii="BC Sans" w:hAnsi="BC Sans" w:cstheme="minorHAnsi"/>
+                <w:b/>
+                <w:sz w:val="16"/>
+                <w:szCs w:val="16"/>
+              </w:rPr>
+            </w:pPr>
+            <w:r>
+              <w:rPr>
+                <w:rFonts w:ascii="BC Sans" w:hAnsi="BC Sans" w:cstheme="minorHAnsi"/>
+                <w:b/>
                 <w:sz w:val="16"/>
                 <w:szCs w:val="16"/>
               </w:rPr>
@@ -1457,9 +1254,8 @@
             <w:proofErr w:type="spellStart"/>
             <w:r>
               <w:rPr>
-                <w:rFonts w:asciiTheme="minorHAnsi" w:hAnsiTheme="minorHAnsi" w:cstheme="minorHAnsi"/>
-                <w:b/>
-                <w:color w:val="404040"/>
+                <w:rFonts w:ascii="BC Sans" w:hAnsi="BC Sans" w:cstheme="minorHAnsi"/>
+                <w:b/>
                 <w:sz w:val="16"/>
                 <w:szCs w:val="16"/>
               </w:rPr>
@@ -1468,9 +1264,8 @@
             <w:proofErr w:type="spellEnd"/>
             <w:r>
               <w:rPr>
-                <w:rFonts w:asciiTheme="minorHAnsi" w:hAnsiTheme="minorHAnsi" w:cstheme="minorHAnsi"/>
-                <w:b/>
-                <w:color w:val="404040"/>
+                <w:rFonts w:ascii="BC Sans" w:hAnsi="BC Sans" w:cstheme="minorHAnsi"/>
+                <w:b/>
                 <w:sz w:val="16"/>
                 <w:szCs w:val="16"/>
               </w:rPr>
@@ -1488,17 +1283,16 @@
               <w:pStyle w:val="TableParagraph"/>
               <w:ind w:left="-105" w:right="0"/>
               <w:rPr>
-                <w:rFonts w:asciiTheme="minorHAnsi" w:hAnsiTheme="minorHAnsi" w:cstheme="minorHAnsi"/>
-                <w:b/>
-                <w:sz w:val="16"/>
-                <w:szCs w:val="16"/>
-              </w:rPr>
-            </w:pPr>
-            <w:r>
-              <w:rPr>
-                <w:rFonts w:asciiTheme="minorHAnsi" w:hAnsiTheme="minorHAnsi" w:cstheme="minorHAnsi"/>
-                <w:b/>
-                <w:color w:val="404040"/>
+                <w:rFonts w:ascii="BC Sans" w:hAnsi="BC Sans" w:cstheme="minorHAnsi"/>
+                <w:b/>
+                <w:sz w:val="16"/>
+                <w:szCs w:val="16"/>
+              </w:rPr>
+            </w:pPr>
+            <w:r>
+              <w:rPr>
+                <w:rFonts w:ascii="BC Sans" w:hAnsi="BC Sans" w:cstheme="minorHAnsi"/>
+                <w:b/>
                 <w:sz w:val="16"/>
                 <w:szCs w:val="16"/>
               </w:rPr>
@@ -1507,9 +1301,8 @@
             <w:proofErr w:type="spellStart"/>
             <w:r>
               <w:rPr>
-                <w:rFonts w:asciiTheme="minorHAnsi" w:hAnsiTheme="minorHAnsi" w:cstheme="minorHAnsi"/>
-                <w:b/>
-                <w:color w:val="404040"/>
+                <w:rFonts w:ascii="BC Sans" w:hAnsi="BC Sans" w:cstheme="minorHAnsi"/>
+                <w:b/>
                 <w:sz w:val="16"/>
                 <w:szCs w:val="16"/>
               </w:rPr>
@@ -1518,9 +1311,8 @@
             <w:proofErr w:type="spellEnd"/>
             <w:r>
               <w:rPr>
-                <w:rFonts w:asciiTheme="minorHAnsi" w:hAnsiTheme="minorHAnsi" w:cstheme="minorHAnsi"/>
-                <w:b/>
-                <w:color w:val="404040"/>
+                <w:rFonts w:ascii="BC Sans" w:hAnsi="BC Sans" w:cstheme="minorHAnsi"/>
+                <w:b/>
                 <w:sz w:val="16"/>
                 <w:szCs w:val="16"/>
               </w:rPr>
@@ -1539,17 +1331,16 @@
               <w:pStyle w:val="TableParagraph"/>
               <w:ind w:left="-105" w:right="0"/>
               <w:rPr>
-                <w:rFonts w:asciiTheme="minorHAnsi" w:hAnsiTheme="minorHAnsi" w:cstheme="minorHAnsi"/>
-                <w:b/>
-                <w:sz w:val="16"/>
-                <w:szCs w:val="16"/>
-              </w:rPr>
-            </w:pPr>
-            <w:r>
-              <w:rPr>
-                <w:rFonts w:asciiTheme="minorHAnsi" w:hAnsiTheme="minorHAnsi" w:cstheme="minorHAnsi"/>
-                <w:b/>
-                <w:color w:val="404040"/>
+                <w:rFonts w:ascii="BC Sans" w:hAnsi="BC Sans" w:cstheme="minorHAnsi"/>
+                <w:b/>
+                <w:sz w:val="16"/>
+                <w:szCs w:val="16"/>
+              </w:rPr>
+            </w:pPr>
+            <w:r>
+              <w:rPr>
+                <w:rFonts w:ascii="BC Sans" w:hAnsi="BC Sans" w:cstheme="minorHAnsi"/>
+                <w:b/>
                 <w:sz w:val="16"/>
                 <w:szCs w:val="16"/>
               </w:rPr>
@@ -1558,30 +1349,18 @@
             <w:proofErr w:type="spellStart"/>
             <w:r>
               <w:rPr>
-                <w:rFonts w:asciiTheme="minorHAnsi" w:hAnsiTheme="minorHAnsi" w:cstheme="minorHAnsi"/>
-                <w:b/>
-                <w:color w:val="404040"/>
-                <w:sz w:val="16"/>
-                <w:szCs w:val="16"/>
-              </w:rPr>
-              <w:t>t.totals_</w:t>
-            </w:r>
-            <w:r>
-              <w:rPr>
-                <w:rFonts w:asciiTheme="minorHAnsi" w:hAnsiTheme="minorHAnsi" w:cstheme="minorHAnsi"/>
-                <w:b/>
-                <w:color w:val="404040"/>
-                <w:sz w:val="16"/>
-                <w:szCs w:val="16"/>
-              </w:rPr>
-              <w:t>net_recoveries</w:t>
+                <w:rFonts w:ascii="BC Sans" w:hAnsi="BC Sans" w:cstheme="minorHAnsi"/>
+                <w:b/>
+                <w:sz w:val="16"/>
+                <w:szCs w:val="16"/>
+              </w:rPr>
+              <w:t>t.totals_net_recoveries</w:t>
             </w:r>
             <w:proofErr w:type="spellEnd"/>
             <w:r>
               <w:rPr>
-                <w:rFonts w:asciiTheme="minorHAnsi" w:hAnsiTheme="minorHAnsi" w:cstheme="minorHAnsi"/>
-                <w:b/>
-                <w:color w:val="404040"/>
+                <w:rFonts w:ascii="BC Sans" w:hAnsi="BC Sans" w:cstheme="minorHAnsi"/>
+                <w:b/>
                 <w:sz w:val="16"/>
                 <w:szCs w:val="16"/>
               </w:rPr>
@@ -1599,17 +1378,16 @@
               <w:pStyle w:val="TableParagraph"/>
               <w:ind w:left="-105" w:right="0"/>
               <w:rPr>
-                <w:rFonts w:asciiTheme="minorHAnsi" w:hAnsiTheme="minorHAnsi" w:cstheme="minorHAnsi"/>
-                <w:b/>
-                <w:sz w:val="16"/>
-                <w:szCs w:val="16"/>
-              </w:rPr>
-            </w:pPr>
-            <w:r>
-              <w:rPr>
-                <w:rFonts w:asciiTheme="minorHAnsi" w:hAnsiTheme="minorHAnsi" w:cstheme="minorHAnsi"/>
-                <w:b/>
-                <w:color w:val="404040"/>
+                <w:rFonts w:ascii="BC Sans" w:hAnsi="BC Sans" w:cstheme="minorHAnsi"/>
+                <w:b/>
+                <w:sz w:val="16"/>
+                <w:szCs w:val="16"/>
+              </w:rPr>
+            </w:pPr>
+            <w:r>
+              <w:rPr>
+                <w:rFonts w:ascii="BC Sans" w:hAnsi="BC Sans" w:cstheme="minorHAnsi"/>
+                <w:b/>
                 <w:sz w:val="16"/>
                 <w:szCs w:val="16"/>
               </w:rPr>
@@ -1628,41 +1406,20 @@
               <w:pStyle w:val="TableParagraph"/>
               <w:ind w:left="-105" w:right="0"/>
               <w:rPr>
-                <w:rFonts w:asciiTheme="minorHAnsi" w:hAnsiTheme="minorHAnsi" w:cstheme="minorHAnsi"/>
-                <w:b/>
-                <w:sz w:val="16"/>
-                <w:szCs w:val="16"/>
-              </w:rPr>
-            </w:pPr>
-            <w:r>
-              <w:rPr>
-                <w:rFonts w:asciiTheme="minorHAnsi" w:hAnsiTheme="minorHAnsi" w:cstheme="minorHAnsi"/>
-                <w:b/>
-                <w:color w:val="404040"/>
-                <w:sz w:val="16"/>
-                <w:szCs w:val="16"/>
-              </w:rPr>
-              <w:t>{$t.totals_q1_</w:t>
-            </w:r>
-            <w:r>
-              <w:rPr>
-                <w:rFonts w:asciiTheme="minorHAnsi" w:hAnsiTheme="minorHAnsi" w:cstheme="minorHAnsi"/>
-                <w:b/>
-                <w:color w:val="404040"/>
-                <w:sz w:val="16"/>
-                <w:szCs w:val="16"/>
-              </w:rPr>
-              <w:t>net</w:t>
-            </w:r>
-            <w:r>
-              <w:rPr>
-                <w:rFonts w:asciiTheme="minorHAnsi" w:hAnsiTheme="minorHAnsi" w:cstheme="minorHAnsi"/>
-                <w:b/>
-                <w:color w:val="404040"/>
-                <w:sz w:val="16"/>
-                <w:szCs w:val="16"/>
-              </w:rPr>
-              <w:t>}</w:t>
+                <w:rFonts w:ascii="BC Sans" w:hAnsi="BC Sans" w:cstheme="minorHAnsi"/>
+                <w:b/>
+                <w:sz w:val="16"/>
+                <w:szCs w:val="16"/>
+              </w:rPr>
+            </w:pPr>
+            <w:r>
+              <w:rPr>
+                <w:rFonts w:ascii="BC Sans" w:hAnsi="BC Sans" w:cstheme="minorHAnsi"/>
+                <w:b/>
+                <w:sz w:val="16"/>
+                <w:szCs w:val="16"/>
+              </w:rPr>
+              <w:t>{$t.totals_q1_net}</w:t>
             </w:r>
           </w:p>
         </w:tc>
@@ -1676,41 +1433,20 @@
               <w:pStyle w:val="TableParagraph"/>
               <w:ind w:left="-105" w:right="0"/>
               <w:rPr>
-                <w:rFonts w:asciiTheme="minorHAnsi" w:hAnsiTheme="minorHAnsi" w:cstheme="minorHAnsi"/>
-                <w:b/>
-                <w:sz w:val="16"/>
-                <w:szCs w:val="16"/>
-              </w:rPr>
-            </w:pPr>
-            <w:r>
-              <w:rPr>
-                <w:rFonts w:asciiTheme="minorHAnsi" w:hAnsiTheme="minorHAnsi" w:cstheme="minorHAnsi"/>
-                <w:b/>
-                <w:color w:val="404040"/>
-                <w:sz w:val="16"/>
-                <w:szCs w:val="16"/>
-              </w:rPr>
-              <w:t>{$t.totals_q</w:t>
-            </w:r>
-            <w:r>
-              <w:rPr>
-                <w:rFonts w:asciiTheme="minorHAnsi" w:hAnsiTheme="minorHAnsi" w:cstheme="minorHAnsi"/>
-                <w:b/>
-                <w:color w:val="404040"/>
-                <w:sz w:val="16"/>
-                <w:szCs w:val="16"/>
-              </w:rPr>
-              <w:t>2</w:t>
-            </w:r>
-            <w:r>
-              <w:rPr>
-                <w:rFonts w:asciiTheme="minorHAnsi" w:hAnsiTheme="minorHAnsi" w:cstheme="minorHAnsi"/>
-                <w:b/>
-                <w:color w:val="404040"/>
-                <w:sz w:val="16"/>
-                <w:szCs w:val="16"/>
-              </w:rPr>
-              <w:t>_gross}</w:t>
+                <w:rFonts w:ascii="BC Sans" w:hAnsi="BC Sans" w:cstheme="minorHAnsi"/>
+                <w:b/>
+                <w:sz w:val="16"/>
+                <w:szCs w:val="16"/>
+              </w:rPr>
+            </w:pPr>
+            <w:r>
+              <w:rPr>
+                <w:rFonts w:ascii="BC Sans" w:hAnsi="BC Sans" w:cstheme="minorHAnsi"/>
+                <w:b/>
+                <w:sz w:val="16"/>
+                <w:szCs w:val="16"/>
+              </w:rPr>
+              <w:t>{$t.totals_q2_gross}</w:t>
             </w:r>
           </w:p>
         </w:tc>
@@ -1725,61 +1461,20 @@
               <w:pStyle w:val="TableParagraph"/>
               <w:ind w:left="-105" w:right="0"/>
               <w:rPr>
-                <w:rFonts w:asciiTheme="minorHAnsi" w:hAnsiTheme="minorHAnsi" w:cstheme="minorHAnsi"/>
-                <w:b/>
-                <w:sz w:val="16"/>
-                <w:szCs w:val="16"/>
-              </w:rPr>
-            </w:pPr>
-            <w:r>
-              <w:rPr>
-                <w:rFonts w:asciiTheme="minorHAnsi" w:hAnsiTheme="minorHAnsi" w:cstheme="minorHAnsi"/>
-                <w:b/>
-                <w:color w:val="404040"/>
-                <w:sz w:val="16"/>
-                <w:szCs w:val="16"/>
-              </w:rPr>
-              <w:t>{$t.totals_q</w:t>
-            </w:r>
-            <w:r>
-              <w:rPr>
-                <w:rFonts w:asciiTheme="minorHAnsi" w:hAnsiTheme="minorHAnsi" w:cstheme="minorHAnsi"/>
-                <w:b/>
-                <w:color w:val="404040"/>
-                <w:sz w:val="16"/>
-                <w:szCs w:val="16"/>
-              </w:rPr>
-              <w:t>2</w:t>
-            </w:r>
-            <w:r>
-              <w:rPr>
-                <w:rFonts w:asciiTheme="minorHAnsi" w:hAnsiTheme="minorHAnsi" w:cstheme="minorHAnsi"/>
-                <w:b/>
-                <w:color w:val="404040"/>
-                <w:sz w:val="16"/>
-                <w:szCs w:val="16"/>
-              </w:rPr>
-              <w:t>_</w:t>
-            </w:r>
-            <w:r>
-              <w:rPr>
-                <w:rFonts w:asciiTheme="minorHAnsi" w:hAnsiTheme="minorHAnsi" w:cstheme="minorHAnsi"/>
-                <w:b/>
-                <w:color w:val="404040"/>
-                <w:sz w:val="16"/>
-                <w:szCs w:val="16"/>
-              </w:rPr>
-              <w:t>net</w:t>
-            </w:r>
-            <w:r>
-              <w:rPr>
-                <w:rFonts w:asciiTheme="minorHAnsi" w:hAnsiTheme="minorHAnsi" w:cstheme="minorHAnsi"/>
-                <w:b/>
-                <w:color w:val="404040"/>
-                <w:sz w:val="16"/>
-                <w:szCs w:val="16"/>
-              </w:rPr>
-              <w:t>}</w:t>
+                <w:rFonts w:ascii="BC Sans" w:hAnsi="BC Sans" w:cstheme="minorHAnsi"/>
+                <w:b/>
+                <w:sz w:val="16"/>
+                <w:szCs w:val="16"/>
+              </w:rPr>
+            </w:pPr>
+            <w:r>
+              <w:rPr>
+                <w:rFonts w:ascii="BC Sans" w:hAnsi="BC Sans" w:cstheme="minorHAnsi"/>
+                <w:b/>
+                <w:sz w:val="16"/>
+                <w:szCs w:val="16"/>
+              </w:rPr>
+              <w:t>{$t.totals_q2_net}</w:t>
             </w:r>
           </w:p>
         </w:tc>
@@ -1793,41 +1488,20 @@
               <w:pStyle w:val="TableParagraph"/>
               <w:ind w:left="-105" w:right="0"/>
               <w:rPr>
-                <w:rFonts w:asciiTheme="minorHAnsi" w:hAnsiTheme="minorHAnsi" w:cstheme="minorHAnsi"/>
-                <w:b/>
-                <w:sz w:val="16"/>
-                <w:szCs w:val="16"/>
-              </w:rPr>
-            </w:pPr>
-            <w:r>
-              <w:rPr>
-                <w:rFonts w:asciiTheme="minorHAnsi" w:hAnsiTheme="minorHAnsi" w:cstheme="minorHAnsi"/>
-                <w:b/>
-                <w:color w:val="404040"/>
-                <w:sz w:val="16"/>
-                <w:szCs w:val="16"/>
-              </w:rPr>
-              <w:t>{$t.totals_q</w:t>
-            </w:r>
-            <w:r>
-              <w:rPr>
-                <w:rFonts w:asciiTheme="minorHAnsi" w:hAnsiTheme="minorHAnsi" w:cstheme="minorHAnsi"/>
-                <w:b/>
-                <w:color w:val="404040"/>
-                <w:sz w:val="16"/>
-                <w:szCs w:val="16"/>
-              </w:rPr>
-              <w:t>3</w:t>
-            </w:r>
-            <w:r>
-              <w:rPr>
-                <w:rFonts w:asciiTheme="minorHAnsi" w:hAnsiTheme="minorHAnsi" w:cstheme="minorHAnsi"/>
-                <w:b/>
-                <w:color w:val="404040"/>
-                <w:sz w:val="16"/>
-                <w:szCs w:val="16"/>
-              </w:rPr>
-              <w:t>_gross}</w:t>
+                <w:rFonts w:ascii="BC Sans" w:hAnsi="BC Sans" w:cstheme="minorHAnsi"/>
+                <w:b/>
+                <w:sz w:val="16"/>
+                <w:szCs w:val="16"/>
+              </w:rPr>
+            </w:pPr>
+            <w:r>
+              <w:rPr>
+                <w:rFonts w:ascii="BC Sans" w:hAnsi="BC Sans" w:cstheme="minorHAnsi"/>
+                <w:b/>
+                <w:sz w:val="16"/>
+                <w:szCs w:val="16"/>
+              </w:rPr>
+              <w:t>{$t.totals_q3_gross}</w:t>
             </w:r>
           </w:p>
         </w:tc>
@@ -1842,61 +1516,20 @@
               <w:pStyle w:val="TableParagraph"/>
               <w:ind w:left="-105" w:right="0"/>
               <w:rPr>
-                <w:rFonts w:asciiTheme="minorHAnsi" w:hAnsiTheme="minorHAnsi" w:cstheme="minorHAnsi"/>
-                <w:b/>
-                <w:sz w:val="16"/>
-                <w:szCs w:val="16"/>
-              </w:rPr>
-            </w:pPr>
-            <w:r>
-              <w:rPr>
-                <w:rFonts w:asciiTheme="minorHAnsi" w:hAnsiTheme="minorHAnsi" w:cstheme="minorHAnsi"/>
-                <w:b/>
-                <w:color w:val="404040"/>
-                <w:sz w:val="16"/>
-                <w:szCs w:val="16"/>
-              </w:rPr>
-              <w:t>{$t.totals_q</w:t>
-            </w:r>
-            <w:r>
-              <w:rPr>
-                <w:rFonts w:asciiTheme="minorHAnsi" w:hAnsiTheme="minorHAnsi" w:cstheme="minorHAnsi"/>
-                <w:b/>
-                <w:color w:val="404040"/>
-                <w:sz w:val="16"/>
-                <w:szCs w:val="16"/>
-              </w:rPr>
-              <w:t>3</w:t>
-            </w:r>
-            <w:r>
-              <w:rPr>
-                <w:rFonts w:asciiTheme="minorHAnsi" w:hAnsiTheme="minorHAnsi" w:cstheme="minorHAnsi"/>
-                <w:b/>
-                <w:color w:val="404040"/>
-                <w:sz w:val="16"/>
-                <w:szCs w:val="16"/>
-              </w:rPr>
-              <w:t>_</w:t>
-            </w:r>
-            <w:r>
-              <w:rPr>
-                <w:rFonts w:asciiTheme="minorHAnsi" w:hAnsiTheme="minorHAnsi" w:cstheme="minorHAnsi"/>
-                <w:b/>
-                <w:color w:val="404040"/>
-                <w:sz w:val="16"/>
-                <w:szCs w:val="16"/>
-              </w:rPr>
-              <w:t>net</w:t>
-            </w:r>
-            <w:r>
-              <w:rPr>
-                <w:rFonts w:asciiTheme="minorHAnsi" w:hAnsiTheme="minorHAnsi" w:cstheme="minorHAnsi"/>
-                <w:b/>
-                <w:color w:val="404040"/>
-                <w:sz w:val="16"/>
-                <w:szCs w:val="16"/>
-              </w:rPr>
-              <w:t>}</w:t>
+                <w:rFonts w:ascii="BC Sans" w:hAnsi="BC Sans" w:cstheme="minorHAnsi"/>
+                <w:b/>
+                <w:sz w:val="16"/>
+                <w:szCs w:val="16"/>
+              </w:rPr>
+            </w:pPr>
+            <w:r>
+              <w:rPr>
+                <w:rFonts w:ascii="BC Sans" w:hAnsi="BC Sans" w:cstheme="minorHAnsi"/>
+                <w:b/>
+                <w:sz w:val="16"/>
+                <w:szCs w:val="16"/>
+              </w:rPr>
+              <w:t>{$t.totals_q3_net}</w:t>
             </w:r>
           </w:p>
         </w:tc>
@@ -1910,41 +1543,20 @@
               <w:pStyle w:val="TableParagraph"/>
               <w:ind w:left="-105" w:right="0"/>
               <w:rPr>
-                <w:rFonts w:asciiTheme="minorHAnsi" w:hAnsiTheme="minorHAnsi" w:cstheme="minorHAnsi"/>
-                <w:b/>
-                <w:sz w:val="16"/>
-                <w:szCs w:val="16"/>
-              </w:rPr>
-            </w:pPr>
-            <w:r>
-              <w:rPr>
-                <w:rFonts w:asciiTheme="minorHAnsi" w:hAnsiTheme="minorHAnsi" w:cstheme="minorHAnsi"/>
-                <w:b/>
-                <w:color w:val="404040"/>
-                <w:sz w:val="16"/>
-                <w:szCs w:val="16"/>
-              </w:rPr>
-              <w:t>{$t.totals_q</w:t>
-            </w:r>
-            <w:r>
-              <w:rPr>
-                <w:rFonts w:asciiTheme="minorHAnsi" w:hAnsiTheme="minorHAnsi" w:cstheme="minorHAnsi"/>
-                <w:b/>
-                <w:color w:val="404040"/>
-                <w:sz w:val="16"/>
-                <w:szCs w:val="16"/>
-              </w:rPr>
-              <w:t>4</w:t>
-            </w:r>
-            <w:r>
-              <w:rPr>
-                <w:rFonts w:asciiTheme="minorHAnsi" w:hAnsiTheme="minorHAnsi" w:cstheme="minorHAnsi"/>
-                <w:b/>
-                <w:color w:val="404040"/>
-                <w:sz w:val="16"/>
-                <w:szCs w:val="16"/>
-              </w:rPr>
-              <w:t>_gross}</w:t>
+                <w:rFonts w:ascii="BC Sans" w:hAnsi="BC Sans" w:cstheme="minorHAnsi"/>
+                <w:b/>
+                <w:sz w:val="16"/>
+                <w:szCs w:val="16"/>
+              </w:rPr>
+            </w:pPr>
+            <w:r>
+              <w:rPr>
+                <w:rFonts w:ascii="BC Sans" w:hAnsi="BC Sans" w:cstheme="minorHAnsi"/>
+                <w:b/>
+                <w:sz w:val="16"/>
+                <w:szCs w:val="16"/>
+              </w:rPr>
+              <w:t>{$t.totals_q4_gross}</w:t>
             </w:r>
           </w:p>
         </w:tc>
@@ -1959,61 +1571,20 @@
               <w:pStyle w:val="TableParagraph"/>
               <w:ind w:left="-105" w:right="0"/>
               <w:rPr>
-                <w:rFonts w:asciiTheme="minorHAnsi" w:hAnsiTheme="minorHAnsi" w:cstheme="minorHAnsi"/>
-                <w:b/>
-                <w:sz w:val="16"/>
-                <w:szCs w:val="16"/>
-              </w:rPr>
-            </w:pPr>
-            <w:r>
-              <w:rPr>
-                <w:rFonts w:asciiTheme="minorHAnsi" w:hAnsiTheme="minorHAnsi" w:cstheme="minorHAnsi"/>
-                <w:b/>
-                <w:color w:val="404040"/>
-                <w:sz w:val="16"/>
-                <w:szCs w:val="16"/>
-              </w:rPr>
-              <w:t>{$t.totals_q</w:t>
-            </w:r>
-            <w:r>
-              <w:rPr>
-                <w:rFonts w:asciiTheme="minorHAnsi" w:hAnsiTheme="minorHAnsi" w:cstheme="minorHAnsi"/>
-                <w:b/>
-                <w:color w:val="404040"/>
-                <w:sz w:val="16"/>
-                <w:szCs w:val="16"/>
-              </w:rPr>
-              <w:t>4</w:t>
-            </w:r>
-            <w:r>
-              <w:rPr>
-                <w:rFonts w:asciiTheme="minorHAnsi" w:hAnsiTheme="minorHAnsi" w:cstheme="minorHAnsi"/>
-                <w:b/>
-                <w:color w:val="404040"/>
-                <w:sz w:val="16"/>
-                <w:szCs w:val="16"/>
-              </w:rPr>
-              <w:t>_</w:t>
-            </w:r>
-            <w:r>
-              <w:rPr>
-                <w:rFonts w:asciiTheme="minorHAnsi" w:hAnsiTheme="minorHAnsi" w:cstheme="minorHAnsi"/>
-                <w:b/>
-                <w:color w:val="404040"/>
-                <w:sz w:val="16"/>
-                <w:szCs w:val="16"/>
-              </w:rPr>
-              <w:t>net</w:t>
-            </w:r>
-            <w:r>
-              <w:rPr>
-                <w:rFonts w:asciiTheme="minorHAnsi" w:hAnsiTheme="minorHAnsi" w:cstheme="minorHAnsi"/>
-                <w:b/>
-                <w:color w:val="404040"/>
-                <w:sz w:val="16"/>
-                <w:szCs w:val="16"/>
-              </w:rPr>
-              <w:t>}</w:t>
+                <w:rFonts w:ascii="BC Sans" w:hAnsi="BC Sans" w:cstheme="minorHAnsi"/>
+                <w:b/>
+                <w:sz w:val="16"/>
+                <w:szCs w:val="16"/>
+              </w:rPr>
+            </w:pPr>
+            <w:r>
+              <w:rPr>
+                <w:rFonts w:ascii="BC Sans" w:hAnsi="BC Sans" w:cstheme="minorHAnsi"/>
+                <w:b/>
+                <w:sz w:val="16"/>
+                <w:szCs w:val="16"/>
+              </w:rPr>
+              <w:t>{$t.totals_q4_net}</w:t>
             </w:r>
           </w:p>
         </w:tc>
@@ -2025,14 +1596,14 @@
         <w:spacing w:before="56"/>
         <w:ind w:right="-367"/>
         <w:rPr>
-          <w:rFonts w:asciiTheme="minorHAnsi" w:hAnsiTheme="minorHAnsi" w:cstheme="minorHAnsi"/>
+          <w:rFonts w:ascii="BC Sans" w:hAnsi="BC Sans" w:cstheme="minorHAnsi"/>
           <w:sz w:val="18"/>
           <w:szCs w:val="18"/>
         </w:rPr>
       </w:pPr>
       <w:r>
         <w:rPr>
-          <w:rFonts w:asciiTheme="minorHAnsi" w:hAnsiTheme="minorHAnsi" w:cstheme="minorHAnsi"/>
+          <w:rFonts w:ascii="BC Sans" w:hAnsi="BC Sans" w:cstheme="minorHAnsi"/>
           <w:sz w:val="18"/>
           <w:szCs w:val="18"/>
         </w:rPr>
@@ -2041,7 +1612,7 @@
       <w:proofErr w:type="spellStart"/>
       <w:r>
         <w:rPr>
-          <w:rFonts w:asciiTheme="minorHAnsi" w:hAnsiTheme="minorHAnsi" w:cstheme="minorHAnsi"/>
+          <w:rFonts w:ascii="BC Sans" w:hAnsi="BC Sans" w:cstheme="minorHAnsi"/>
           <w:sz w:val="18"/>
           <w:szCs w:val="18"/>
         </w:rPr>
@@ -2050,7 +1621,7 @@
       <w:proofErr w:type="spellEnd"/>
       <w:r>
         <w:rPr>
-          <w:rFonts w:asciiTheme="minorHAnsi" w:hAnsiTheme="minorHAnsi" w:cstheme="minorHAnsi"/>
+          <w:rFonts w:ascii="BC Sans" w:hAnsi="BC Sans" w:cstheme="minorHAnsi"/>
           <w:sz w:val="18"/>
           <w:szCs w:val="18"/>
         </w:rPr>
@@ -2059,7 +1630,7 @@
       <w:proofErr w:type="spellStart"/>
       <w:r>
         <w:rPr>
-          <w:rFonts w:asciiTheme="minorHAnsi" w:hAnsiTheme="minorHAnsi" w:cstheme="minorHAnsi"/>
+          <w:rFonts w:ascii="BC Sans" w:hAnsi="BC Sans" w:cstheme="minorHAnsi"/>
           <w:sz w:val="18"/>
           <w:szCs w:val="18"/>
         </w:rPr>
@@ -2068,7 +1639,7 @@
       <w:proofErr w:type="spellEnd"/>
       <w:r>
         <w:rPr>
-          <w:rFonts w:asciiTheme="minorHAnsi" w:hAnsiTheme="minorHAnsi" w:cstheme="minorHAnsi"/>
+          <w:rFonts w:ascii="BC Sans" w:hAnsi="BC Sans" w:cstheme="minorHAnsi"/>
           <w:sz w:val="18"/>
           <w:szCs w:val="18"/>
         </w:rPr>
@@ -2081,14 +1652,14 @@
         <w:spacing w:before="56"/>
         <w:ind w:right="-367"/>
         <w:rPr>
-          <w:rFonts w:asciiTheme="minorHAnsi" w:hAnsiTheme="minorHAnsi" w:cstheme="minorHAnsi"/>
+          <w:rFonts w:ascii="BC Sans" w:hAnsi="BC Sans" w:cstheme="minorHAnsi"/>
           <w:sz w:val="18"/>
           <w:szCs w:val="18"/>
         </w:rPr>
       </w:pPr>
       <w:r>
         <w:rPr>
-          <w:rFonts w:asciiTheme="minorHAnsi" w:hAnsiTheme="minorHAnsi" w:cstheme="minorHAnsi"/>
+          <w:rFonts w:ascii="BC Sans" w:hAnsi="BC Sans" w:cstheme="minorHAnsi"/>
           <w:sz w:val="18"/>
           <w:szCs w:val="18"/>
         </w:rPr>
@@ -2096,7 +1667,7 @@
       </w:r>
       <w:r>
         <w:rPr>
-          <w:rFonts w:asciiTheme="minorHAnsi" w:hAnsiTheme="minorHAnsi" w:cstheme="minorHAnsi"/>
+          <w:rFonts w:ascii="BC Sans" w:hAnsi="BC Sans" w:cstheme="minorHAnsi"/>
           <w:sz w:val="18"/>
           <w:szCs w:val="18"/>
         </w:rPr>
@@ -2104,7 +1675,7 @@
       </w:r>
       <w:r>
         <w:rPr>
-          <w:rFonts w:asciiTheme="minorHAnsi" w:hAnsiTheme="minorHAnsi" w:cstheme="minorHAnsi"/>
+          <w:rFonts w:ascii="BC Sans" w:hAnsi="BC Sans" w:cstheme="minorHAnsi"/>
           <w:sz w:val="18"/>
           <w:szCs w:val="18"/>
         </w:rPr>
@@ -2113,7 +1684,7 @@
       <w:proofErr w:type="spellStart"/>
       <w:r>
         <w:rPr>
-          <w:rFonts w:asciiTheme="minorHAnsi" w:hAnsiTheme="minorHAnsi" w:cstheme="minorHAnsi"/>
+          <w:rFonts w:ascii="BC Sans" w:hAnsi="BC Sans" w:cstheme="minorHAnsi"/>
           <w:sz w:val="18"/>
           <w:szCs w:val="18"/>
         </w:rPr>
@@ -2122,7 +1693,7 @@
       <w:proofErr w:type="spellEnd"/>
       <w:r>
         <w:rPr>
-          <w:rFonts w:asciiTheme="minorHAnsi" w:hAnsiTheme="minorHAnsi" w:cstheme="minorHAnsi"/>
+          <w:rFonts w:ascii="BC Sans" w:hAnsi="BC Sans" w:cstheme="minorHAnsi"/>
           <w:sz w:val="18"/>
           <w:szCs w:val="18"/>
         </w:rPr>
@@ -2135,14 +1706,14 @@
         <w:spacing w:before="56"/>
         <w:ind w:right="-367"/>
         <w:rPr>
-          <w:rFonts w:asciiTheme="minorHAnsi" w:hAnsiTheme="minorHAnsi" w:cstheme="minorHAnsi"/>
+          <w:rFonts w:ascii="BC Sans" w:hAnsi="BC Sans" w:cstheme="minorHAnsi"/>
           <w:sz w:val="18"/>
           <w:szCs w:val="18"/>
         </w:rPr>
       </w:pPr>
       <w:r>
         <w:rPr>
-          <w:rFonts w:asciiTheme="minorHAnsi" w:hAnsiTheme="minorHAnsi" w:cstheme="minorHAnsi"/>
+          <w:rFonts w:ascii="BC Sans" w:hAnsi="BC Sans" w:cstheme="minorHAnsi"/>
           <w:sz w:val="18"/>
           <w:szCs w:val="18"/>
         </w:rPr>
@@ -2151,7 +1722,7 @@
       <w:proofErr w:type="spellStart"/>
       <w:r>
         <w:rPr>
-          <w:rFonts w:asciiTheme="minorHAnsi" w:hAnsiTheme="minorHAnsi" w:cstheme="minorHAnsi"/>
+          <w:rFonts w:ascii="BC Sans" w:hAnsi="BC Sans" w:cstheme="minorHAnsi"/>
           <w:sz w:val="18"/>
           <w:szCs w:val="18"/>
         </w:rPr>
@@ -2160,7 +1731,7 @@
       <w:proofErr w:type="spellEnd"/>
       <w:r>
         <w:rPr>
-          <w:rFonts w:asciiTheme="minorHAnsi" w:hAnsiTheme="minorHAnsi" w:cstheme="minorHAnsi"/>
+          <w:rFonts w:ascii="BC Sans" w:hAnsi="BC Sans" w:cstheme="minorHAnsi"/>
           <w:sz w:val="18"/>
           <w:szCs w:val="18"/>
         </w:rPr>
@@ -2169,7 +1740,7 @@
       <w:proofErr w:type="spellStart"/>
       <w:r>
         <w:rPr>
-          <w:rFonts w:asciiTheme="minorHAnsi" w:hAnsiTheme="minorHAnsi" w:cstheme="minorHAnsi"/>
+          <w:rFonts w:ascii="BC Sans" w:hAnsi="BC Sans" w:cstheme="minorHAnsi"/>
           <w:sz w:val="18"/>
           <w:szCs w:val="18"/>
         </w:rPr>
@@ -2178,7 +1749,7 @@
       <w:proofErr w:type="spellEnd"/>
       <w:r>
         <w:rPr>
-          <w:rFonts w:asciiTheme="minorHAnsi" w:hAnsiTheme="minorHAnsi" w:cstheme="minorHAnsi"/>
+          <w:rFonts w:ascii="BC Sans" w:hAnsi="BC Sans" w:cstheme="minorHAnsi"/>
           <w:sz w:val="18"/>
           <w:szCs w:val="18"/>
         </w:rPr>
@@ -2198,7 +1769,7 @@
 </file>
 
 <file path=word/endnotes.xml><?xml version="1.0" encoding="utf-8"?>
-<w:endnotes xmlns:wpc="http://schemas.microsoft.com/office/word/2010/wordprocessingCanvas" xmlns:cx="http://schemas.microsoft.com/office/drawing/2014/chartex" xmlns:cx1="http://schemas.microsoft.com/office/drawing/2015/9/8/chartex" xmlns:cx2="http://schemas.microsoft.com/office/drawing/2015/10/21/chartex" xmlns:cx3="http://schemas.microsoft.com/office/drawing/2016/5/9/chartex" xmlns:cx4="http://schemas.microsoft.com/office/drawing/2016/5/10/chartex" xmlns:cx5="http://schemas.microsoft.com/office/drawing/2016/5/11/chartex" xmlns:cx6="http://schemas.microsoft.com/office/drawing/2016/5/12/chartex" xmlns:cx7="http://schemas.microsoft.com/office/drawing/2016/5/13/chartex" xmlns:cx8="http://schemas.microsoft.com/office/drawing/2016/5/14/chartex" xmlns:mc="http://schemas.openxmlformats.org/markup-compatibility/2006" xmlns:aink="http://schemas.microsoft.com/office/drawing/2016/ink" xmlns:am3d="http://schemas.microsoft.com/office/drawing/2017/model3d" xmlns:o="urn:schemas-microsoft-com:office:office" xmlns:oel="http://schemas.microsoft.com/office/2019/extlst" xmlns:r="http://schemas.openxmlformats.org/officeDocument/2006/relationships" xmlns:m="http://schemas.openxmlformats.org/officeDocument/2006/math" xmlns:v="urn:schemas-microsoft-com:vml" xmlns:wp14="http://schemas.microsoft.com/office/word/2010/wordprocessingDrawing" xmlns:wp="http://schemas.openxmlformats.org/drawingml/2006/wordprocessingDrawing" xmlns:w10="urn:schemas-microsoft-com:office:word" xmlns:w="http://schemas.openxmlformats.org/wordprocessingml/2006/main" xmlns:w14="http://schemas.microsoft.com/office/word/2010/wordml" xmlns:w15="http://schemas.microsoft.com/office/word/2012/wordml" xmlns:w16cex="http://schemas.microsoft.com/office/word/2018/wordml/cex" xmlns:w16cid="http://schemas.microsoft.com/office/word/2016/wordml/cid" xmlns:w16="http://schemas.microsoft.com/office/word/2018/wordml" xmlns:w16du="http://schemas.microsoft.com/office/word/2023/wordml/word16du" xmlns:w16sdtdh="http://schemas.microsoft.com/office/word/2020/wordml/sdtdatahash" xmlns:w16se="http://schemas.microsoft.com/office/word/2015/wordml/symex" xmlns:wpg="http://schemas.microsoft.com/office/word/2010/wordprocessingGroup" xmlns:wpi="http://schemas.microsoft.com/office/word/2010/wordprocessingInk" xmlns:wne="http://schemas.microsoft.com/office/word/2006/wordml" xmlns:wps="http://schemas.microsoft.com/office/word/2010/wordprocessingShape" mc:Ignorable="w14 w15 w16se w16cid w16 w16cex w16sdtdh wp14">
+<w:endnotes xmlns:wpc="http://schemas.microsoft.com/office/word/2010/wordprocessingCanvas" xmlns:cx="http://schemas.microsoft.com/office/drawing/2014/chartex" xmlns:cx1="http://schemas.microsoft.com/office/drawing/2015/9/8/chartex" xmlns:cx2="http://schemas.microsoft.com/office/drawing/2015/10/21/chartex" xmlns:cx3="http://schemas.microsoft.com/office/drawing/2016/5/9/chartex" xmlns:cx4="http://schemas.microsoft.com/office/drawing/2016/5/10/chartex" xmlns:cx5="http://schemas.microsoft.com/office/drawing/2016/5/11/chartex" xmlns:cx6="http://schemas.microsoft.com/office/drawing/2016/5/12/chartex" xmlns:cx7="http://schemas.microsoft.com/office/drawing/2016/5/13/chartex" xmlns:cx8="http://schemas.microsoft.com/office/drawing/2016/5/14/chartex" xmlns:mc="http://schemas.openxmlformats.org/markup-compatibility/2006" xmlns:aink="http://schemas.microsoft.com/office/drawing/2016/ink" xmlns:am3d="http://schemas.microsoft.com/office/drawing/2017/model3d" xmlns:o="urn:schemas-microsoft-com:office:office" xmlns:oel="http://schemas.microsoft.com/office/2019/extlst" xmlns:r="http://schemas.openxmlformats.org/officeDocument/2006/relationships" xmlns:m="http://schemas.openxmlformats.org/officeDocument/2006/math" xmlns:v="urn:schemas-microsoft-com:vml" xmlns:wp14="http://schemas.microsoft.com/office/word/2010/wordprocessingDrawing" xmlns:wp="http://schemas.openxmlformats.org/drawingml/2006/wordprocessingDrawing" xmlns:w10="urn:schemas-microsoft-com:office:word" xmlns:w="http://schemas.openxmlformats.org/wordprocessingml/2006/main" xmlns:w14="http://schemas.microsoft.com/office/word/2010/wordml" xmlns:w15="http://schemas.microsoft.com/office/word/2012/wordml" xmlns:w16cex="http://schemas.microsoft.com/office/word/2018/wordml/cex" xmlns:w16cid="http://schemas.microsoft.com/office/word/2016/wordml/cid" xmlns:w16="http://schemas.microsoft.com/office/word/2018/wordml" xmlns:w16sdtdh="http://schemas.microsoft.com/office/word/2020/wordml/sdtdatahash" xmlns:w16se="http://schemas.microsoft.com/office/word/2015/wordml/symex" xmlns:wpg="http://schemas.microsoft.com/office/word/2010/wordprocessingGroup" xmlns:wpi="http://schemas.microsoft.com/office/word/2010/wordprocessingInk" xmlns:wne="http://schemas.microsoft.com/office/word/2006/wordml" xmlns:wps="http://schemas.microsoft.com/office/word/2010/wordprocessingShape" mc:Ignorable="w14 w15 w16se w16cid w16 w16cex w16sdtdh wp14">
   <w:endnote w:type="separator" w:id="-1">
     <w:p>
       <w:r>
@@ -2217,7 +1788,7 @@
 </file>
 
 <file path=word/footer1.xml><?xml version="1.0" encoding="utf-8"?>
-<w:ftr xmlns:wpc="http://schemas.microsoft.com/office/word/2010/wordprocessingCanvas" xmlns:cx="http://schemas.microsoft.com/office/drawing/2014/chartex" xmlns:cx1="http://schemas.microsoft.com/office/drawing/2015/9/8/chartex" xmlns:cx2="http://schemas.microsoft.com/office/drawing/2015/10/21/chartex" xmlns:cx3="http://schemas.microsoft.com/office/drawing/2016/5/9/chartex" xmlns:cx4="http://schemas.microsoft.com/office/drawing/2016/5/10/chartex" xmlns:cx5="http://schemas.microsoft.com/office/drawing/2016/5/11/chartex" xmlns:cx6="http://schemas.microsoft.com/office/drawing/2016/5/12/chartex" xmlns:cx7="http://schemas.microsoft.com/office/drawing/2016/5/13/chartex" xmlns:cx8="http://schemas.microsoft.com/office/drawing/2016/5/14/chartex" xmlns:mc="http://schemas.openxmlformats.org/markup-compatibility/2006" xmlns:aink="http://schemas.microsoft.com/office/drawing/2016/ink" xmlns:am3d="http://schemas.microsoft.com/office/drawing/2017/model3d" xmlns:o="urn:schemas-microsoft-com:office:office" xmlns:oel="http://schemas.microsoft.com/office/2019/extlst" xmlns:r="http://schemas.openxmlformats.org/officeDocument/2006/relationships" xmlns:m="http://schemas.openxmlformats.org/officeDocument/2006/math" xmlns:v="urn:schemas-microsoft-com:vml" xmlns:wp14="http://schemas.microsoft.com/office/word/2010/wordprocessingDrawing" xmlns:wp="http://schemas.openxmlformats.org/drawingml/2006/wordprocessingDrawing" xmlns:w10="urn:schemas-microsoft-com:office:word" xmlns:w="http://schemas.openxmlformats.org/wordprocessingml/2006/main" xmlns:w14="http://schemas.microsoft.com/office/word/2010/wordml" xmlns:w15="http://schemas.microsoft.com/office/word/2012/wordml" xmlns:w16cex="http://schemas.microsoft.com/office/word/2018/wordml/cex" xmlns:w16cid="http://schemas.microsoft.com/office/word/2016/wordml/cid" xmlns:w16="http://schemas.microsoft.com/office/word/2018/wordml" xmlns:w16du="http://schemas.microsoft.com/office/word/2023/wordml/word16du" xmlns:w16sdtdh="http://schemas.microsoft.com/office/word/2020/wordml/sdtdatahash" xmlns:w16se="http://schemas.microsoft.com/office/word/2015/wordml/symex" xmlns:wpg="http://schemas.microsoft.com/office/word/2010/wordprocessingGroup" xmlns:wpi="http://schemas.microsoft.com/office/word/2010/wordprocessingInk" xmlns:wne="http://schemas.microsoft.com/office/word/2006/wordml" xmlns:wps="http://schemas.microsoft.com/office/word/2010/wordprocessingShape" mc:Ignorable="w14 w15 w16se w16cid w16 w16cex w16sdtdh wp14">
+<w:ftr xmlns:wpc="http://schemas.microsoft.com/office/word/2010/wordprocessingCanvas" xmlns:cx="http://schemas.microsoft.com/office/drawing/2014/chartex" xmlns:cx1="http://schemas.microsoft.com/office/drawing/2015/9/8/chartex" xmlns:cx2="http://schemas.microsoft.com/office/drawing/2015/10/21/chartex" xmlns:cx3="http://schemas.microsoft.com/office/drawing/2016/5/9/chartex" xmlns:cx4="http://schemas.microsoft.com/office/drawing/2016/5/10/chartex" xmlns:cx5="http://schemas.microsoft.com/office/drawing/2016/5/11/chartex" xmlns:cx6="http://schemas.microsoft.com/office/drawing/2016/5/12/chartex" xmlns:cx7="http://schemas.microsoft.com/office/drawing/2016/5/13/chartex" xmlns:cx8="http://schemas.microsoft.com/office/drawing/2016/5/14/chartex" xmlns:mc="http://schemas.openxmlformats.org/markup-compatibility/2006" xmlns:aink="http://schemas.microsoft.com/office/drawing/2016/ink" xmlns:am3d="http://schemas.microsoft.com/office/drawing/2017/model3d" xmlns:o="urn:schemas-microsoft-com:office:office" xmlns:oel="http://schemas.microsoft.com/office/2019/extlst" xmlns:r="http://schemas.openxmlformats.org/officeDocument/2006/relationships" xmlns:m="http://schemas.openxmlformats.org/officeDocument/2006/math" xmlns:v="urn:schemas-microsoft-com:vml" xmlns:wp14="http://schemas.microsoft.com/office/word/2010/wordprocessingDrawing" xmlns:wp="http://schemas.openxmlformats.org/drawingml/2006/wordprocessingDrawing" xmlns:w10="urn:schemas-microsoft-com:office:word" xmlns:w="http://schemas.openxmlformats.org/wordprocessingml/2006/main" xmlns:w14="http://schemas.microsoft.com/office/word/2010/wordml" xmlns:w15="http://schemas.microsoft.com/office/word/2012/wordml" xmlns:w16cex="http://schemas.microsoft.com/office/word/2018/wordml/cex" xmlns:w16cid="http://schemas.microsoft.com/office/word/2016/wordml/cid" xmlns:w16="http://schemas.microsoft.com/office/word/2018/wordml" xmlns:w16sdtdh="http://schemas.microsoft.com/office/word/2020/wordml/sdtdatahash" xmlns:w16se="http://schemas.microsoft.com/office/word/2015/wordml/symex" xmlns:wpg="http://schemas.microsoft.com/office/word/2010/wordprocessingGroup" xmlns:wpi="http://schemas.microsoft.com/office/word/2010/wordprocessingInk" xmlns:wne="http://schemas.microsoft.com/office/word/2006/wordml" xmlns:wps="http://schemas.microsoft.com/office/word/2010/wordprocessingShape" mc:Ignorable="w14 w15 w16se w16cid w16 w16cex w16sdtdh wp14">
   <w:p>
     <w:pPr>
       <w:pStyle w:val="Footer"/>
@@ -2390,7 +1961,7 @@
         <w:sz w:val="20"/>
         <w:szCs w:val="20"/>
       </w:rPr>
-      <w:t>May 16, 2023</w:t>
+      <w:t>June 12, 2023</w:t>
     </w:r>
     <w:r>
       <w:rPr>
@@ -2409,7 +1980,7 @@
 </file>
 
 <file path=word/footnotes.xml><?xml version="1.0" encoding="utf-8"?>
-<w:footnotes xmlns:wpc="http://schemas.microsoft.com/office/word/2010/wordprocessingCanvas" xmlns:cx="http://schemas.microsoft.com/office/drawing/2014/chartex" xmlns:cx1="http://schemas.microsoft.com/office/drawing/2015/9/8/chartex" xmlns:cx2="http://schemas.microsoft.com/office/drawing/2015/10/21/chartex" xmlns:cx3="http://schemas.microsoft.com/office/drawing/2016/5/9/chartex" xmlns:cx4="http://schemas.microsoft.com/office/drawing/2016/5/10/chartex" xmlns:cx5="http://schemas.microsoft.com/office/drawing/2016/5/11/chartex" xmlns:cx6="http://schemas.microsoft.com/office/drawing/2016/5/12/chartex" xmlns:cx7="http://schemas.microsoft.com/office/drawing/2016/5/13/chartex" xmlns:cx8="http://schemas.microsoft.com/office/drawing/2016/5/14/chartex" xmlns:mc="http://schemas.openxmlformats.org/markup-compatibility/2006" xmlns:aink="http://schemas.microsoft.com/office/drawing/2016/ink" xmlns:am3d="http://schemas.microsoft.com/office/drawing/2017/model3d" xmlns:o="urn:schemas-microsoft-com:office:office" xmlns:oel="http://schemas.microsoft.com/office/2019/extlst" xmlns:r="http://schemas.openxmlformats.org/officeDocument/2006/relationships" xmlns:m="http://schemas.openxmlformats.org/officeDocument/2006/math" xmlns:v="urn:schemas-microsoft-com:vml" xmlns:wp14="http://schemas.microsoft.com/office/word/2010/wordprocessingDrawing" xmlns:wp="http://schemas.openxmlformats.org/drawingml/2006/wordprocessingDrawing" xmlns:w10="urn:schemas-microsoft-com:office:word" xmlns:w="http://schemas.openxmlformats.org/wordprocessingml/2006/main" xmlns:w14="http://schemas.microsoft.com/office/word/2010/wordml" xmlns:w15="http://schemas.microsoft.com/office/word/2012/wordml" xmlns:w16cex="http://schemas.microsoft.com/office/word/2018/wordml/cex" xmlns:w16cid="http://schemas.microsoft.com/office/word/2016/wordml/cid" xmlns:w16="http://schemas.microsoft.com/office/word/2018/wordml" xmlns:w16du="http://schemas.microsoft.com/office/word/2023/wordml/word16du" xmlns:w16sdtdh="http://schemas.microsoft.com/office/word/2020/wordml/sdtdatahash" xmlns:w16se="http://schemas.microsoft.com/office/word/2015/wordml/symex" xmlns:wpg="http://schemas.microsoft.com/office/word/2010/wordprocessingGroup" xmlns:wpi="http://schemas.microsoft.com/office/word/2010/wordprocessingInk" xmlns:wne="http://schemas.microsoft.com/office/word/2006/wordml" xmlns:wps="http://schemas.microsoft.com/office/word/2010/wordprocessingShape" mc:Ignorable="w14 w15 w16se w16cid w16 w16cex w16sdtdh wp14">
+<w:footnotes xmlns:wpc="http://schemas.microsoft.com/office/word/2010/wordprocessingCanvas" xmlns:cx="http://schemas.microsoft.com/office/drawing/2014/chartex" xmlns:cx1="http://schemas.microsoft.com/office/drawing/2015/9/8/chartex" xmlns:cx2="http://schemas.microsoft.com/office/drawing/2015/10/21/chartex" xmlns:cx3="http://schemas.microsoft.com/office/drawing/2016/5/9/chartex" xmlns:cx4="http://schemas.microsoft.com/office/drawing/2016/5/10/chartex" xmlns:cx5="http://schemas.microsoft.com/office/drawing/2016/5/11/chartex" xmlns:cx6="http://schemas.microsoft.com/office/drawing/2016/5/12/chartex" xmlns:cx7="http://schemas.microsoft.com/office/drawing/2016/5/13/chartex" xmlns:cx8="http://schemas.microsoft.com/office/drawing/2016/5/14/chartex" xmlns:mc="http://schemas.openxmlformats.org/markup-compatibility/2006" xmlns:aink="http://schemas.microsoft.com/office/drawing/2016/ink" xmlns:am3d="http://schemas.microsoft.com/office/drawing/2017/model3d" xmlns:o="urn:schemas-microsoft-com:office:office" xmlns:oel="http://schemas.microsoft.com/office/2019/extlst" xmlns:r="http://schemas.openxmlformats.org/officeDocument/2006/relationships" xmlns:m="http://schemas.openxmlformats.org/officeDocument/2006/math" xmlns:v="urn:schemas-microsoft-com:vml" xmlns:wp14="http://schemas.microsoft.com/office/word/2010/wordprocessingDrawing" xmlns:wp="http://schemas.openxmlformats.org/drawingml/2006/wordprocessingDrawing" xmlns:w10="urn:schemas-microsoft-com:office:word" xmlns:w="http://schemas.openxmlformats.org/wordprocessingml/2006/main" xmlns:w14="http://schemas.microsoft.com/office/word/2010/wordml" xmlns:w15="http://schemas.microsoft.com/office/word/2012/wordml" xmlns:w16cex="http://schemas.microsoft.com/office/word/2018/wordml/cex" xmlns:w16cid="http://schemas.microsoft.com/office/word/2016/wordml/cid" xmlns:w16="http://schemas.microsoft.com/office/word/2018/wordml" xmlns:w16sdtdh="http://schemas.microsoft.com/office/word/2020/wordml/sdtdatahash" xmlns:w16se="http://schemas.microsoft.com/office/word/2015/wordml/symex" xmlns:wpg="http://schemas.microsoft.com/office/word/2010/wordprocessingGroup" xmlns:wpi="http://schemas.microsoft.com/office/word/2010/wordprocessingInk" xmlns:wne="http://schemas.microsoft.com/office/word/2006/wordml" xmlns:wps="http://schemas.microsoft.com/office/word/2010/wordprocessingShape" mc:Ignorable="w14 w15 w16se w16cid w16 w16cex w16sdtdh wp14">
   <w:footnote w:type="separator" w:id="-1">
     <w:p>
       <w:r>

</xml_diff>

<commit_message>
fix format on xls/doc & missing totals column
</commit_message>
<xml_diff>
--- a/backend/reports/docx/Tab_50_rpt_PF_NetRecoverySummaryByQuarter.docx
+++ b/backend/reports/docx/Tab_50_rpt_PF_NetRecoverySummaryByQuarter.docx
@@ -2,6 +2,7 @@
 <file path=word/document.xml><?xml version="1.0" encoding="utf-8"?>
 <w:document xmlns:wpc="http://schemas.microsoft.com/office/word/2010/wordprocessingCanvas" xmlns:cx="http://schemas.microsoft.com/office/drawing/2014/chartex" xmlns:cx1="http://schemas.microsoft.com/office/drawing/2015/9/8/chartex" xmlns:cx2="http://schemas.microsoft.com/office/drawing/2015/10/21/chartex" xmlns:cx3="http://schemas.microsoft.com/office/drawing/2016/5/9/chartex" xmlns:cx4="http://schemas.microsoft.com/office/drawing/2016/5/10/chartex" xmlns:cx5="http://schemas.microsoft.com/office/drawing/2016/5/11/chartex" xmlns:cx6="http://schemas.microsoft.com/office/drawing/2016/5/12/chartex" xmlns:cx7="http://schemas.microsoft.com/office/drawing/2016/5/13/chartex" xmlns:cx8="http://schemas.microsoft.com/office/drawing/2016/5/14/chartex" xmlns:mc="http://schemas.openxmlformats.org/markup-compatibility/2006" xmlns:aink="http://schemas.microsoft.com/office/drawing/2016/ink" xmlns:am3d="http://schemas.microsoft.com/office/drawing/2017/model3d" xmlns:o="urn:schemas-microsoft-com:office:office" xmlns:oel="http://schemas.microsoft.com/office/2019/extlst" xmlns:r="http://schemas.openxmlformats.org/officeDocument/2006/relationships" xmlns:m="http://schemas.openxmlformats.org/officeDocument/2006/math" xmlns:v="urn:schemas-microsoft-com:vml" xmlns:wp14="http://schemas.microsoft.com/office/word/2010/wordprocessingDrawing" xmlns:wp="http://schemas.openxmlformats.org/drawingml/2006/wordprocessingDrawing" xmlns:w10="urn:schemas-microsoft-com:office:word" xmlns:w="http://schemas.openxmlformats.org/wordprocessingml/2006/main" xmlns:w14="http://schemas.microsoft.com/office/word/2010/wordml" xmlns:w15="http://schemas.microsoft.com/office/word/2012/wordml" xmlns:w16cex="http://schemas.microsoft.com/office/word/2018/wordml/cex" xmlns:w16cid="http://schemas.microsoft.com/office/word/2016/wordml/cid" xmlns:w16="http://schemas.microsoft.com/office/word/2018/wordml" xmlns:w16sdtdh="http://schemas.microsoft.com/office/word/2020/wordml/sdtdatahash" xmlns:w16se="http://schemas.microsoft.com/office/word/2015/wordml/symex" xmlns:wpg="http://schemas.microsoft.com/office/word/2010/wordprocessingGroup" xmlns:wpi="http://schemas.microsoft.com/office/word/2010/wordprocessingInk" xmlns:wne="http://schemas.microsoft.com/office/word/2006/wordml" xmlns:wps="http://schemas.microsoft.com/office/word/2010/wordprocessingShape" mc:Ignorable="w14 w15 w16se w16cid w16 w16cex w16sdtdh wp14">
   <w:body>
+    <w:p/>
     <w:tbl>
       <w:tblPr>
         <w:tblStyle w:val="TableGridLight"/>
@@ -11,57 +12,66 @@
         <w:tblLook w:val="01E0" w:firstRow="1" w:lastRow="1" w:firstColumn="1" w:lastColumn="1" w:noHBand="0" w:noVBand="0"/>
       </w:tblPr>
       <w:tblGrid>
-        <w:gridCol w:w="2547"/>
-        <w:gridCol w:w="1599"/>
-        <w:gridCol w:w="1600"/>
-        <w:gridCol w:w="1600"/>
-        <w:gridCol w:w="1426"/>
-        <w:gridCol w:w="1427"/>
-        <w:gridCol w:w="1427"/>
-        <w:gridCol w:w="1427"/>
-        <w:gridCol w:w="1426"/>
-        <w:gridCol w:w="1427"/>
-        <w:gridCol w:w="1427"/>
-        <w:gridCol w:w="1427"/>
+        <w:gridCol w:w="1685"/>
+        <w:gridCol w:w="1572"/>
+        <w:gridCol w:w="424"/>
+        <w:gridCol w:w="2152"/>
+        <w:gridCol w:w="1859"/>
+        <w:gridCol w:w="1453"/>
+        <w:gridCol w:w="1314"/>
+        <w:gridCol w:w="1453"/>
+        <w:gridCol w:w="1314"/>
+        <w:gridCol w:w="1453"/>
+        <w:gridCol w:w="1314"/>
+        <w:gridCol w:w="1453"/>
+        <w:gridCol w:w="1314"/>
       </w:tblGrid>
       <w:tr>
         <w:trPr>
           <w:cantSplit/>
-          <w:trHeight w:hRule="exact" w:val="1134"/>
+          <w:trHeight w:hRule="exact" w:val="1010"/>
         </w:trPr>
         <w:tc>
           <w:tcPr>
-            <w:tcW w:w="2547" w:type="dxa"/>
+            <w:tcW w:w="3681" w:type="dxa"/>
+            <w:gridSpan w:val="3"/>
             <w:tcBorders>
               <w:top w:val="single" w:sz="4" w:space="0" w:color="A5A5A5" w:themeColor="accent3"/>
               <w:left w:val="single" w:sz="4" w:space="0" w:color="A5A5A5" w:themeColor="accent3"/>
               <w:bottom w:val="single" w:sz="4" w:space="0" w:color="A5A5A5" w:themeColor="accent3"/>
               <w:right w:val="nil"/>
             </w:tcBorders>
-            <w:shd w:val="clear" w:color="auto" w:fill="C5DAF1"/>
-            <w:vAlign w:val="center"/>
-          </w:tcPr>
-          <w:p>
-            <w:pPr>
-              <w:pStyle w:val="TableParagraph"/>
-              <w:spacing w:before="0"/>
-              <w:ind w:left="-110" w:right="-101"/>
+            <w:shd w:val="clear" w:color="auto" w:fill="003365"/>
+            <w:vAlign w:val="center"/>
+          </w:tcPr>
+          <w:p>
+            <w:pPr>
+              <w:pStyle w:val="TableParagraph"/>
+              <w:spacing w:before="10"/>
+              <w:ind w:right="-68"/>
               <w:jc w:val="left"/>
               <w:rPr>
                 <w:rFonts w:ascii="BC Sans" w:hAnsi="BC Sans"/>
-                <w:sz w:val="18"/>
-              </w:rPr>
-            </w:pPr>
-            <w:r>
-              <w:rPr>
-                <w:rFonts w:ascii="BC Sans" w:hAnsi="BC Sans"/>
+                <w:b/>
+                <w:sz w:val="40"/>
+              </w:rPr>
+            </w:pPr>
+            <w:r>
+              <w:rPr>
                 <w:noProof/>
+                <w14:ligatures w14:val="standardContextual"/>
               </w:rPr>
               <w:drawing>
-                <wp:inline distT="0" distB="0" distL="0" distR="0" wp14:anchorId="2AB2217A" wp14:editId="0643E002">
-                  <wp:extent cx="795882" cy="720000"/>
-                  <wp:effectExtent l="0" t="0" r="4445" b="4445"/>
-                  <wp:docPr id="1" name="image1.jpeg" descr="Logo, company name&#10;&#10;Description automatically generated"/>
+                <wp:inline distT="0" distB="0" distL="0" distR="0" wp14:anchorId="452C0E14" wp14:editId="4624E584">
+                  <wp:extent cx="1617980" cy="456565"/>
+                  <wp:effectExtent l="0" t="0" r="0" b="635"/>
+                  <wp:docPr id="4" name="Graphic 3">
+                    <a:extLst xmlns:a="http://schemas.openxmlformats.org/drawingml/2006/main">
+                      <a:ext uri="{FF2B5EF4-FFF2-40B4-BE49-F238E27FC236}">
+                        <a16:creationId xmlns:a16="http://schemas.microsoft.com/office/drawing/2014/main" id="{CD3FB7DC-2494-89FE-0AC0-2E0678523FE8}"/>
+                      </a:ext>
+                    </a:extLst>
+                  </wp:docPr>
                   <wp:cNvGraphicFramePr>
                     <a:graphicFrameLocks xmlns:a="http://schemas.openxmlformats.org/drawingml/2006/main" noChangeAspect="1"/>
                   </wp:cNvGraphicFramePr>
@@ -69,13 +79,25 @@
                     <a:graphicData uri="http://schemas.openxmlformats.org/drawingml/2006/picture">
                       <pic:pic xmlns:pic="http://schemas.openxmlformats.org/drawingml/2006/picture">
                         <pic:nvPicPr>
-                          <pic:cNvPr id="1" name="image1.jpeg" descr="Logo, company name&#10;&#10;Description automatically generated"/>
+                          <pic:cNvPr id="4" name="Graphic 3">
+                            <a:extLst>
+                              <a:ext uri="{FF2B5EF4-FFF2-40B4-BE49-F238E27FC236}">
+                                <a16:creationId xmlns:a16="http://schemas.microsoft.com/office/drawing/2014/main" id="{CD3FB7DC-2494-89FE-0AC0-2E0678523FE8}"/>
+                              </a:ext>
+                            </a:extLst>
+                          </pic:cNvPr>
                           <pic:cNvPicPr>
                             <a:picLocks noChangeAspect="1"/>
                           </pic:cNvPicPr>
                         </pic:nvPicPr>
                         <pic:blipFill>
-                          <a:blip r:embed="rId7" cstate="print"/>
+                          <a:blip r:embed="rId7">
+                            <a:extLst>
+                              <a:ext uri="{96DAC541-7B7A-43D3-8B79-37D633B846F1}">
+                                <asvg:svgBlip xmlns:asvg="http://schemas.microsoft.com/office/drawing/2016/SVG/main" r:embed="rId8"/>
+                              </a:ext>
+                            </a:extLst>
+                          </a:blip>
                           <a:stretch>
                             <a:fillRect/>
                           </a:stretch>
@@ -83,7 +105,7 @@
                         <pic:spPr>
                           <a:xfrm>
                             <a:off x="0" y="0"/>
-                            <a:ext cx="795882" cy="720000"/>
+                            <a:ext cx="1617980" cy="456565"/>
                           </a:xfrm>
                           <a:prstGeom prst="rect">
                             <a:avLst/>
@@ -99,15 +121,15 @@
         </w:tc>
         <w:tc>
           <w:tcPr>
-            <w:tcW w:w="16213" w:type="dxa"/>
-            <w:gridSpan w:val="11"/>
+            <w:tcW w:w="15079" w:type="dxa"/>
+            <w:gridSpan w:val="10"/>
             <w:tcBorders>
               <w:top w:val="single" w:sz="4" w:space="0" w:color="A5A5A5" w:themeColor="accent3"/>
               <w:left w:val="nil"/>
               <w:bottom w:val="single" w:sz="4" w:space="0" w:color="A5A5A5" w:themeColor="accent3"/>
               <w:right w:val="single" w:sz="4" w:space="0" w:color="A5A5A5" w:themeColor="accent3"/>
             </w:tcBorders>
-            <w:shd w:val="clear" w:color="auto" w:fill="C5DAF1"/>
+            <w:shd w:val="clear" w:color="auto" w:fill="003365"/>
             <w:vAlign w:val="center"/>
           </w:tcPr>
           <w:p>
@@ -115,7 +137,7 @@
               <w:pStyle w:val="TableParagraph"/>
               <w:spacing w:before="10"/>
               <w:ind w:right="-68"/>
-              <w:jc w:val="left"/>
+              <w:jc w:val="center"/>
               <w:rPr>
                 <w:rFonts w:ascii="BC Sans" w:hAnsi="BC Sans"/>
                 <w:b/>
@@ -128,7 +150,7 @@
                 <w:b/>
                 <w:sz w:val="40"/>
               </w:rPr>
-              <w:t>Net Recovery Summary By Quarter for Fiscal Year {</w:t>
+              <w:t>Net Recovery Summary By Quarter for Fiscal Year {$</w:t>
             </w:r>
             <w:proofErr w:type="spellStart"/>
             <w:r>
@@ -137,7 +159,7 @@
                 <w:b/>
                 <w:sz w:val="40"/>
               </w:rPr>
-              <w:t>d.report_totals</w:t>
+              <w:t>fy</w:t>
             </w:r>
             <w:proofErr w:type="spellEnd"/>
             <w:r>
@@ -146,25 +168,7 @@
                 <w:b/>
                 <w:sz w:val="40"/>
               </w:rPr>
-              <w:t>[0].</w:t>
-            </w:r>
-            <w:proofErr w:type="spellStart"/>
-            <w:r>
-              <w:rPr>
-                <w:rFonts w:ascii="BC Sans" w:hAnsi="BC Sans"/>
-                <w:b/>
-                <w:sz w:val="40"/>
-              </w:rPr>
-              <w:t>fiscal_year</w:t>
-            </w:r>
-            <w:proofErr w:type="spellEnd"/>
-            <w:r>
-              <w:rPr>
-                <w:rFonts w:ascii="BC Sans" w:hAnsi="BC Sans"/>
-                <w:b/>
-                <w:sz w:val="40"/>
-              </w:rPr>
-              <w:t>}</w:t>
+              <w:t xml:space="preserve"> }</w:t>
             </w:r>
           </w:p>
         </w:tc>
@@ -175,7 +179,7 @@
         </w:trPr>
         <w:tc>
           <w:tcPr>
-            <w:tcW w:w="2547" w:type="dxa"/>
+            <w:tcW w:w="1685" w:type="dxa"/>
             <w:tcBorders>
               <w:top w:val="single" w:sz="4" w:space="0" w:color="A5A5A5" w:themeColor="accent3"/>
             </w:tcBorders>
@@ -196,7 +200,7 @@
         </w:tc>
         <w:tc>
           <w:tcPr>
-            <w:tcW w:w="1599" w:type="dxa"/>
+            <w:tcW w:w="1572" w:type="dxa"/>
             <w:tcBorders>
               <w:top w:val="single" w:sz="4" w:space="0" w:color="A5A5A5" w:themeColor="accent3"/>
             </w:tcBorders>
@@ -227,7 +231,8 @@
         </w:tc>
         <w:tc>
           <w:tcPr>
-            <w:tcW w:w="1600" w:type="dxa"/>
+            <w:tcW w:w="2576" w:type="dxa"/>
+            <w:gridSpan w:val="2"/>
             <w:tcBorders>
               <w:top w:val="single" w:sz="4" w:space="0" w:color="A5A5A5" w:themeColor="accent3"/>
             </w:tcBorders>
@@ -258,7 +263,7 @@
         </w:tc>
         <w:tc>
           <w:tcPr>
-            <w:tcW w:w="1600" w:type="dxa"/>
+            <w:tcW w:w="1859" w:type="dxa"/>
             <w:tcBorders>
               <w:top w:val="single" w:sz="4" w:space="0" w:color="A5A5A5" w:themeColor="accent3"/>
             </w:tcBorders>
@@ -313,7 +318,7 @@
         </w:tc>
         <w:tc>
           <w:tcPr>
-            <w:tcW w:w="1426" w:type="dxa"/>
+            <w:tcW w:w="1453" w:type="dxa"/>
             <w:tcBorders>
               <w:top w:val="single" w:sz="4" w:space="0" w:color="A5A5A5" w:themeColor="accent3"/>
             </w:tcBorders>
@@ -344,7 +349,7 @@
         </w:tc>
         <w:tc>
           <w:tcPr>
-            <w:tcW w:w="1427" w:type="dxa"/>
+            <w:tcW w:w="1314" w:type="dxa"/>
             <w:tcBorders>
               <w:top w:val="single" w:sz="4" w:space="0" w:color="A5A5A5" w:themeColor="accent3"/>
             </w:tcBorders>
@@ -376,7 +381,7 @@
         </w:tc>
         <w:tc>
           <w:tcPr>
-            <w:tcW w:w="1427" w:type="dxa"/>
+            <w:tcW w:w="1453" w:type="dxa"/>
             <w:tcBorders>
               <w:top w:val="single" w:sz="4" w:space="0" w:color="A5A5A5" w:themeColor="accent3"/>
             </w:tcBorders>
@@ -407,7 +412,7 @@
         </w:tc>
         <w:tc>
           <w:tcPr>
-            <w:tcW w:w="1427" w:type="dxa"/>
+            <w:tcW w:w="1314" w:type="dxa"/>
             <w:tcBorders>
               <w:top w:val="single" w:sz="4" w:space="0" w:color="A5A5A5" w:themeColor="accent3"/>
             </w:tcBorders>
@@ -439,7 +444,7 @@
         </w:tc>
         <w:tc>
           <w:tcPr>
-            <w:tcW w:w="1426" w:type="dxa"/>
+            <w:tcW w:w="1453" w:type="dxa"/>
             <w:tcBorders>
               <w:top w:val="single" w:sz="4" w:space="0" w:color="A5A5A5" w:themeColor="accent3"/>
             </w:tcBorders>
@@ -470,7 +475,7 @@
         </w:tc>
         <w:tc>
           <w:tcPr>
-            <w:tcW w:w="1427" w:type="dxa"/>
+            <w:tcW w:w="1314" w:type="dxa"/>
             <w:tcBorders>
               <w:top w:val="single" w:sz="4" w:space="0" w:color="A5A5A5" w:themeColor="accent3"/>
             </w:tcBorders>
@@ -502,7 +507,7 @@
         </w:tc>
         <w:tc>
           <w:tcPr>
-            <w:tcW w:w="1427" w:type="dxa"/>
+            <w:tcW w:w="1453" w:type="dxa"/>
             <w:tcBorders>
               <w:top w:val="single" w:sz="4" w:space="0" w:color="A5A5A5" w:themeColor="accent3"/>
             </w:tcBorders>
@@ -533,7 +538,7 @@
         </w:tc>
         <w:tc>
           <w:tcPr>
-            <w:tcW w:w="1427" w:type="dxa"/>
+            <w:tcW w:w="1314" w:type="dxa"/>
             <w:tcBorders>
               <w:top w:val="single" w:sz="4" w:space="0" w:color="A5A5A5" w:themeColor="accent3"/>
             </w:tcBorders>
@@ -570,7 +575,7 @@
         </w:trPr>
         <w:tc>
           <w:tcPr>
-            <w:tcW w:w="2547" w:type="dxa"/>
+            <w:tcW w:w="1685" w:type="dxa"/>
             <w:vAlign w:val="center"/>
           </w:tcPr>
           <w:p>
@@ -615,7 +620,7 @@
         </w:tc>
         <w:tc>
           <w:tcPr>
-            <w:tcW w:w="1599" w:type="dxa"/>
+            <w:tcW w:w="1572" w:type="dxa"/>
             <w:vAlign w:val="center"/>
           </w:tcPr>
           <w:p>
@@ -659,7 +664,8 @@
         </w:tc>
         <w:tc>
           <w:tcPr>
-            <w:tcW w:w="1600" w:type="dxa"/>
+            <w:tcW w:w="2576" w:type="dxa"/>
+            <w:gridSpan w:val="2"/>
             <w:vAlign w:val="center"/>
           </w:tcPr>
           <w:p>
@@ -703,7 +709,7 @@
         </w:tc>
         <w:tc>
           <w:tcPr>
-            <w:tcW w:w="1600" w:type="dxa"/>
+            <w:tcW w:w="1859" w:type="dxa"/>
             <w:shd w:val="clear" w:color="auto" w:fill="D9D9D9" w:themeFill="background1" w:themeFillShade="D9"/>
             <w:vAlign w:val="center"/>
           </w:tcPr>
@@ -748,7 +754,7 @@
         </w:tc>
         <w:tc>
           <w:tcPr>
-            <w:tcW w:w="1426" w:type="dxa"/>
+            <w:tcW w:w="1453" w:type="dxa"/>
             <w:vAlign w:val="center"/>
           </w:tcPr>
           <w:p>
@@ -774,7 +780,7 @@
         </w:tc>
         <w:tc>
           <w:tcPr>
-            <w:tcW w:w="1427" w:type="dxa"/>
+            <w:tcW w:w="1314" w:type="dxa"/>
             <w:shd w:val="clear" w:color="auto" w:fill="D9D9D9" w:themeFill="background1" w:themeFillShade="D9"/>
             <w:vAlign w:val="center"/>
           </w:tcPr>
@@ -801,7 +807,7 @@
         </w:tc>
         <w:tc>
           <w:tcPr>
-            <w:tcW w:w="1427" w:type="dxa"/>
+            <w:tcW w:w="1453" w:type="dxa"/>
             <w:vAlign w:val="center"/>
           </w:tcPr>
           <w:p>
@@ -827,7 +833,7 @@
         </w:tc>
         <w:tc>
           <w:tcPr>
-            <w:tcW w:w="1427" w:type="dxa"/>
+            <w:tcW w:w="1314" w:type="dxa"/>
             <w:shd w:val="clear" w:color="auto" w:fill="D9D9D9" w:themeFill="background1" w:themeFillShade="D9"/>
             <w:vAlign w:val="center"/>
           </w:tcPr>
@@ -854,7 +860,7 @@
         </w:tc>
         <w:tc>
           <w:tcPr>
-            <w:tcW w:w="1426" w:type="dxa"/>
+            <w:tcW w:w="1453" w:type="dxa"/>
             <w:vAlign w:val="center"/>
           </w:tcPr>
           <w:p>
@@ -880,7 +886,7 @@
         </w:tc>
         <w:tc>
           <w:tcPr>
-            <w:tcW w:w="1427" w:type="dxa"/>
+            <w:tcW w:w="1314" w:type="dxa"/>
             <w:shd w:val="clear" w:color="auto" w:fill="D9D9D9" w:themeFill="background1" w:themeFillShade="D9"/>
             <w:vAlign w:val="center"/>
           </w:tcPr>
@@ -907,7 +913,7 @@
         </w:tc>
         <w:tc>
           <w:tcPr>
-            <w:tcW w:w="1427" w:type="dxa"/>
+            <w:tcW w:w="1453" w:type="dxa"/>
             <w:vAlign w:val="center"/>
           </w:tcPr>
           <w:p>
@@ -933,7 +939,7 @@
         </w:tc>
         <w:tc>
           <w:tcPr>
-            <w:tcW w:w="1427" w:type="dxa"/>
+            <w:tcW w:w="1314" w:type="dxa"/>
             <w:shd w:val="clear" w:color="auto" w:fill="D9D9D9" w:themeFill="background1" w:themeFillShade="D9"/>
             <w:vAlign w:val="center"/>
           </w:tcPr>
@@ -965,7 +971,7 @@
         </w:trPr>
         <w:tc>
           <w:tcPr>
-            <w:tcW w:w="2547" w:type="dxa"/>
+            <w:tcW w:w="1685" w:type="dxa"/>
             <w:vAlign w:val="center"/>
           </w:tcPr>
           <w:p>
@@ -992,7 +998,7 @@
         </w:tc>
         <w:tc>
           <w:tcPr>
-            <w:tcW w:w="1599" w:type="dxa"/>
+            <w:tcW w:w="1572" w:type="dxa"/>
             <w:vAlign w:val="center"/>
           </w:tcPr>
           <w:p>
@@ -1010,7 +1016,8 @@
         </w:tc>
         <w:tc>
           <w:tcPr>
-            <w:tcW w:w="1600" w:type="dxa"/>
+            <w:tcW w:w="2576" w:type="dxa"/>
+            <w:gridSpan w:val="2"/>
             <w:vAlign w:val="center"/>
           </w:tcPr>
           <w:p>
@@ -1028,7 +1035,7 @@
         </w:tc>
         <w:tc>
           <w:tcPr>
-            <w:tcW w:w="1600" w:type="dxa"/>
+            <w:tcW w:w="1859" w:type="dxa"/>
             <w:shd w:val="clear" w:color="auto" w:fill="D9D9D9" w:themeFill="background1" w:themeFillShade="D9"/>
             <w:vAlign w:val="center"/>
           </w:tcPr>
@@ -1047,7 +1054,7 @@
         </w:tc>
         <w:tc>
           <w:tcPr>
-            <w:tcW w:w="1426" w:type="dxa"/>
+            <w:tcW w:w="1453" w:type="dxa"/>
             <w:vAlign w:val="center"/>
           </w:tcPr>
           <w:p>
@@ -1065,7 +1072,7 @@
         </w:tc>
         <w:tc>
           <w:tcPr>
-            <w:tcW w:w="1427" w:type="dxa"/>
+            <w:tcW w:w="1314" w:type="dxa"/>
             <w:shd w:val="clear" w:color="auto" w:fill="D9D9D9" w:themeFill="background1" w:themeFillShade="D9"/>
             <w:vAlign w:val="center"/>
           </w:tcPr>
@@ -1084,7 +1091,7 @@
         </w:tc>
         <w:tc>
           <w:tcPr>
-            <w:tcW w:w="1427" w:type="dxa"/>
+            <w:tcW w:w="1453" w:type="dxa"/>
             <w:vAlign w:val="center"/>
           </w:tcPr>
           <w:p>
@@ -1102,7 +1109,7 @@
         </w:tc>
         <w:tc>
           <w:tcPr>
-            <w:tcW w:w="1427" w:type="dxa"/>
+            <w:tcW w:w="1314" w:type="dxa"/>
             <w:shd w:val="clear" w:color="auto" w:fill="D9D9D9" w:themeFill="background1" w:themeFillShade="D9"/>
             <w:vAlign w:val="center"/>
           </w:tcPr>
@@ -1121,7 +1128,7 @@
         </w:tc>
         <w:tc>
           <w:tcPr>
-            <w:tcW w:w="1426" w:type="dxa"/>
+            <w:tcW w:w="1453" w:type="dxa"/>
             <w:vAlign w:val="center"/>
           </w:tcPr>
           <w:p>
@@ -1139,7 +1146,7 @@
         </w:tc>
         <w:tc>
           <w:tcPr>
-            <w:tcW w:w="1427" w:type="dxa"/>
+            <w:tcW w:w="1314" w:type="dxa"/>
             <w:shd w:val="clear" w:color="auto" w:fill="D9D9D9" w:themeFill="background1" w:themeFillShade="D9"/>
             <w:vAlign w:val="center"/>
           </w:tcPr>
@@ -1158,7 +1165,7 @@
         </w:tc>
         <w:tc>
           <w:tcPr>
-            <w:tcW w:w="1427" w:type="dxa"/>
+            <w:tcW w:w="1453" w:type="dxa"/>
             <w:vAlign w:val="center"/>
           </w:tcPr>
           <w:p>
@@ -1176,7 +1183,7 @@
         </w:tc>
         <w:tc>
           <w:tcPr>
-            <w:tcW w:w="1427" w:type="dxa"/>
+            <w:tcW w:w="1314" w:type="dxa"/>
             <w:shd w:val="clear" w:color="auto" w:fill="D9D9D9" w:themeFill="background1" w:themeFillShade="D9"/>
             <w:vAlign w:val="center"/>
           </w:tcPr>
@@ -1200,14 +1207,13 @@
         </w:trPr>
         <w:tc>
           <w:tcPr>
-            <w:tcW w:w="2547" w:type="dxa"/>
+            <w:tcW w:w="1685" w:type="dxa"/>
             <w:vAlign w:val="center"/>
           </w:tcPr>
           <w:p>
             <w:pPr>
               <w:pStyle w:val="TableParagraph"/>
               <w:ind w:left="55" w:right="0"/>
-              <w:jc w:val="left"/>
               <w:rPr>
                 <w:rFonts w:ascii="BC Sans" w:hAnsi="BC Sans" w:cstheme="minorHAnsi"/>
                 <w:b/>
@@ -1228,7 +1234,7 @@
         </w:tc>
         <w:tc>
           <w:tcPr>
-            <w:tcW w:w="1599" w:type="dxa"/>
+            <w:tcW w:w="1572" w:type="dxa"/>
             <w:vAlign w:val="center"/>
           </w:tcPr>
           <w:p>
@@ -1275,7 +1281,8 @@
         </w:tc>
         <w:tc>
           <w:tcPr>
-            <w:tcW w:w="1600" w:type="dxa"/>
+            <w:tcW w:w="2576" w:type="dxa"/>
+            <w:gridSpan w:val="2"/>
             <w:vAlign w:val="center"/>
           </w:tcPr>
           <w:p>
@@ -1322,7 +1329,7 @@
         </w:tc>
         <w:tc>
           <w:tcPr>
-            <w:tcW w:w="1600" w:type="dxa"/>
+            <w:tcW w:w="1859" w:type="dxa"/>
             <w:shd w:val="clear" w:color="auto" w:fill="D9D9D9" w:themeFill="background1" w:themeFillShade="D9"/>
             <w:vAlign w:val="center"/>
           </w:tcPr>
@@ -1370,7 +1377,7 @@
         </w:tc>
         <w:tc>
           <w:tcPr>
-            <w:tcW w:w="1426" w:type="dxa"/>
+            <w:tcW w:w="1453" w:type="dxa"/>
             <w:vAlign w:val="center"/>
           </w:tcPr>
           <w:p>
@@ -1397,7 +1404,7 @@
         </w:tc>
         <w:tc>
           <w:tcPr>
-            <w:tcW w:w="1427" w:type="dxa"/>
+            <w:tcW w:w="1314" w:type="dxa"/>
             <w:shd w:val="clear" w:color="auto" w:fill="D9D9D9" w:themeFill="background1" w:themeFillShade="D9"/>
             <w:vAlign w:val="center"/>
           </w:tcPr>
@@ -1425,7 +1432,7 @@
         </w:tc>
         <w:tc>
           <w:tcPr>
-            <w:tcW w:w="1427" w:type="dxa"/>
+            <w:tcW w:w="1453" w:type="dxa"/>
             <w:vAlign w:val="center"/>
           </w:tcPr>
           <w:p>
@@ -1452,7 +1459,7 @@
         </w:tc>
         <w:tc>
           <w:tcPr>
-            <w:tcW w:w="1427" w:type="dxa"/>
+            <w:tcW w:w="1314" w:type="dxa"/>
             <w:shd w:val="clear" w:color="auto" w:fill="D9D9D9" w:themeFill="background1" w:themeFillShade="D9"/>
             <w:vAlign w:val="center"/>
           </w:tcPr>
@@ -1480,7 +1487,7 @@
         </w:tc>
         <w:tc>
           <w:tcPr>
-            <w:tcW w:w="1426" w:type="dxa"/>
+            <w:tcW w:w="1453" w:type="dxa"/>
             <w:vAlign w:val="center"/>
           </w:tcPr>
           <w:p>
@@ -1507,7 +1514,7 @@
         </w:tc>
         <w:tc>
           <w:tcPr>
-            <w:tcW w:w="1427" w:type="dxa"/>
+            <w:tcW w:w="1314" w:type="dxa"/>
             <w:shd w:val="clear" w:color="auto" w:fill="D9D9D9" w:themeFill="background1" w:themeFillShade="D9"/>
             <w:vAlign w:val="center"/>
           </w:tcPr>
@@ -1535,7 +1542,7 @@
         </w:tc>
         <w:tc>
           <w:tcPr>
-            <w:tcW w:w="1427" w:type="dxa"/>
+            <w:tcW w:w="1453" w:type="dxa"/>
             <w:vAlign w:val="center"/>
           </w:tcPr>
           <w:p>
@@ -1562,7 +1569,7 @@
         </w:tc>
         <w:tc>
           <w:tcPr>
-            <w:tcW w:w="1427" w:type="dxa"/>
+            <w:tcW w:w="1314" w:type="dxa"/>
             <w:shd w:val="clear" w:color="auto" w:fill="D9D9D9" w:themeFill="background1" w:themeFillShade="D9"/>
             <w:vAlign w:val="center"/>
           </w:tcPr>
@@ -1756,8 +1763,84 @@
         <w:t>]}</w:t>
       </w:r>
     </w:p>
+    <w:p>
+      <w:pPr>
+        <w:pStyle w:val="BodyText"/>
+        <w:spacing w:before="56"/>
+        <w:ind w:right="-367"/>
+        <w:rPr>
+          <w:rFonts w:ascii="BC Sans" w:hAnsi="BC Sans" w:cstheme="minorHAnsi"/>
+          <w:sz w:val="18"/>
+          <w:szCs w:val="18"/>
+        </w:rPr>
+      </w:pPr>
+      <w:r>
+        <w:rPr>
+          <w:rFonts w:ascii="BC Sans" w:hAnsi="BC Sans" w:cstheme="minorHAnsi"/>
+          <w:sz w:val="18"/>
+          <w:szCs w:val="18"/>
+        </w:rPr>
+        <w:t xml:space="preserve">{#fy = </w:t>
+      </w:r>
+      <w:proofErr w:type="spellStart"/>
+      <w:r>
+        <w:rPr>
+          <w:rFonts w:ascii="BC Sans" w:hAnsi="BC Sans" w:cstheme="minorHAnsi"/>
+          <w:sz w:val="18"/>
+          <w:szCs w:val="18"/>
+        </w:rPr>
+        <w:t>d.fiscal</w:t>
+      </w:r>
+      <w:proofErr w:type="spellEnd"/>
+      <w:r>
+        <w:rPr>
+          <w:rFonts w:ascii="BC Sans" w:hAnsi="BC Sans" w:cstheme="minorHAnsi"/>
+          <w:sz w:val="18"/>
+          <w:szCs w:val="18"/>
+        </w:rPr>
+        <w:t>}</w:t>
+      </w:r>
+    </w:p>
+    <w:p>
+      <w:pPr>
+        <w:pStyle w:val="BodyText"/>
+        <w:spacing w:before="56"/>
+        <w:ind w:right="-367"/>
+        <w:rPr>
+          <w:rFonts w:ascii="BC Sans" w:hAnsi="BC Sans" w:cstheme="minorHAnsi"/>
+          <w:sz w:val="18"/>
+          <w:szCs w:val="18"/>
+        </w:rPr>
+      </w:pPr>
+      <w:r>
+        <w:rPr>
+          <w:rFonts w:ascii="BC Sans" w:hAnsi="BC Sans" w:cstheme="minorHAnsi"/>
+          <w:sz w:val="18"/>
+          <w:szCs w:val="18"/>
+        </w:rPr>
+        <w:t xml:space="preserve">{#date = </w:t>
+      </w:r>
+      <w:proofErr w:type="spellStart"/>
+      <w:r>
+        <w:rPr>
+          <w:rFonts w:ascii="BC Sans" w:hAnsi="BC Sans" w:cstheme="minorHAnsi"/>
+          <w:sz w:val="18"/>
+          <w:szCs w:val="18"/>
+        </w:rPr>
+        <w:t>d.date</w:t>
+      </w:r>
+      <w:proofErr w:type="spellEnd"/>
+      <w:r>
+        <w:rPr>
+          <w:rFonts w:ascii="BC Sans" w:hAnsi="BC Sans" w:cstheme="minorHAnsi"/>
+          <w:sz w:val="18"/>
+          <w:szCs w:val="18"/>
+        </w:rPr>
+        <w:t>}</w:t>
+      </w:r>
+    </w:p>
     <w:sectPr>
-      <w:footerReference w:type="default" r:id="rId8"/>
+      <w:footerReference w:type="default" r:id="rId9"/>
       <w:type w:val="continuous"/>
       <w:pgSz w:w="20170" w:h="12250" w:orient="landscape"/>
       <w:pgMar w:top="720" w:right="799" w:bottom="357" w:left="601" w:header="720" w:footer="720" w:gutter="0"/>
@@ -1939,36 +2022,7 @@
         <w:sz w:val="20"/>
         <w:szCs w:val="20"/>
       </w:rPr>
-      <w:fldChar w:fldCharType="begin"/>
-    </w:r>
-    <w:r>
-      <w:rPr>
-        <w:sz w:val="20"/>
-        <w:szCs w:val="20"/>
-      </w:rPr>
-      <w:instrText xml:space="preserve"> DATE \@ "MMMM d, yyyy" </w:instrText>
-    </w:r>
-    <w:r>
-      <w:rPr>
-        <w:sz w:val="20"/>
-        <w:szCs w:val="20"/>
-      </w:rPr>
-      <w:fldChar w:fldCharType="separate"/>
-    </w:r>
-    <w:r>
-      <w:rPr>
-        <w:noProof/>
-        <w:sz w:val="20"/>
-        <w:szCs w:val="20"/>
-      </w:rPr>
-      <w:t>June 12, 2023</w:t>
-    </w:r>
-    <w:r>
-      <w:rPr>
-        <w:sz w:val="20"/>
-        <w:szCs w:val="20"/>
-      </w:rPr>
-      <w:fldChar w:fldCharType="end"/>
+      <w:t>{$date}</w:t>
     </w:r>
   </w:p>
   <w:p>

</xml_diff>

<commit_message>
refactor controller for reports to be more generic
* the model will handle the data manipulations
* the controller will simply call the model's method depending on which
  attribute we want to orgainize the results by, e.g. fiscal year, or
  portfolio name.
</commit_message>
<xml_diff>
--- a/backend/reports/docx/Tab_50_rpt_PF_NetRecoverySummaryByQuarter.docx
+++ b/backend/reports/docx/Tab_50_rpt_PF_NetRecoverySummaryByQuarter.docx
@@ -192,10 +192,22 @@
               <w:jc w:val="center"/>
               <w:rPr>
                 <w:rFonts w:ascii="BC Sans" w:hAnsi="BC Sans" w:cstheme="minorHAnsi"/>
+                <w:b/>
+                <w:bCs/>
                 <w:sz w:val="18"/>
                 <w:szCs w:val="18"/>
               </w:rPr>
             </w:pPr>
+            <w:r>
+              <w:rPr>
+                <w:rFonts w:ascii="BC Sans" w:hAnsi="BC Sans" w:cstheme="minorHAnsi"/>
+                <w:b/>
+                <w:bCs/>
+                <w:sz w:val="18"/>
+                <w:szCs w:val="18"/>
+              </w:rPr>
+              <w:t>Portfolios</w:t>
+            </w:r>
           </w:p>
         </w:tc>
         <w:tc>

</xml_diff>